<commit_message>
aggiunta migliore spiegazione dei subsystems
</commit_message>
<xml_diff>
--- a/ITPD_final.docx
+++ b/ITPD_final.docx
@@ -1166,7 +1166,7 @@
         </w:rPr>
       </w:pPr>
     </w:p>
-    <w:bookmarkStart w:id="2" w:name="_Toc471582301" w:displacedByCustomXml="next"/>
+    <w:bookmarkStart w:id="2" w:name="_Toc471588231" w:displacedByCustomXml="next"/>
     <w:sdt>
       <w:sdtPr>
         <w:rPr>
@@ -1223,7 +1223,7 @@
           <w:r>
             <w:fldChar w:fldCharType="separate"/>
           </w:r>
-          <w:hyperlink w:anchor="_Toc471582301" w:history="1">
+          <w:hyperlink w:anchor="_Toc471588231" w:history="1">
             <w:r>
               <w:rPr>
                 <w:rStyle w:val="Collegamentoipertestuale"/>
@@ -1251,7 +1251,7 @@
                 <w:noProof/>
                 <w:webHidden/>
               </w:rPr>
-              <w:instrText xml:space="preserve"> PAGEREF _Toc471582301 \h </w:instrText>
+              <w:instrText xml:space="preserve"> PAGEREF _Toc471588231 \h </w:instrText>
             </w:r>
             <w:r>
               <w:rPr>
@@ -1294,7 +1294,7 @@
               <w:lang w:eastAsia="it-IT"/>
             </w:rPr>
           </w:pPr>
-          <w:hyperlink w:anchor="_Toc471582302" w:history="1">
+          <w:hyperlink w:anchor="_Toc471588232" w:history="1">
             <w:r>
               <w:rPr>
                 <w:rStyle w:val="Collegamentoipertestuale"/>
@@ -1322,7 +1322,7 @@
                 <w:noProof/>
                 <w:webHidden/>
               </w:rPr>
-              <w:instrText xml:space="preserve"> PAGEREF _Toc471582302 \h </w:instrText>
+              <w:instrText xml:space="preserve"> PAGEREF _Toc471588232 \h </w:instrText>
             </w:r>
             <w:r>
               <w:rPr>
@@ -1365,7 +1365,7 @@
               <w:lang w:eastAsia="it-IT"/>
             </w:rPr>
           </w:pPr>
-          <w:hyperlink w:anchor="_Toc471582303" w:history="1">
+          <w:hyperlink w:anchor="_Toc471588233" w:history="1">
             <w:r>
               <w:rPr>
                 <w:rStyle w:val="Collegamentoipertestuale"/>
@@ -1393,7 +1393,7 @@
                 <w:noProof/>
                 <w:webHidden/>
               </w:rPr>
-              <w:instrText xml:space="preserve"> PAGEREF _Toc471582303 \h </w:instrText>
+              <w:instrText xml:space="preserve"> PAGEREF _Toc471588233 \h </w:instrText>
             </w:r>
             <w:r>
               <w:rPr>
@@ -1436,7 +1436,7 @@
               <w:lang w:eastAsia="it-IT"/>
             </w:rPr>
           </w:pPr>
-          <w:hyperlink w:anchor="_Toc471582304" w:history="1">
+          <w:hyperlink w:anchor="_Toc471588234" w:history="1">
             <w:r>
               <w:rPr>
                 <w:rStyle w:val="Collegamentoipertestuale"/>
@@ -1464,7 +1464,7 @@
                 <w:noProof/>
                 <w:webHidden/>
               </w:rPr>
-              <w:instrText xml:space="preserve"> PAGEREF _Toc471582304 \h </w:instrText>
+              <w:instrText xml:space="preserve"> PAGEREF _Toc471588234 \h </w:instrText>
             </w:r>
             <w:r>
               <w:rPr>
@@ -1507,7 +1507,7 @@
               <w:lang w:eastAsia="it-IT"/>
             </w:rPr>
           </w:pPr>
-          <w:hyperlink w:anchor="_Toc471582305" w:history="1">
+          <w:hyperlink w:anchor="_Toc471588235" w:history="1">
             <w:r>
               <w:rPr>
                 <w:rStyle w:val="Collegamentoipertestuale"/>
@@ -1535,7 +1535,7 @@
                 <w:noProof/>
                 <w:webHidden/>
               </w:rPr>
-              <w:instrText xml:space="preserve"> PAGEREF _Toc471582305 \h </w:instrText>
+              <w:instrText xml:space="preserve"> PAGEREF _Toc471588235 \h </w:instrText>
             </w:r>
             <w:r>
               <w:rPr>
@@ -1578,7 +1578,7 @@
               <w:lang w:eastAsia="it-IT"/>
             </w:rPr>
           </w:pPr>
-          <w:hyperlink w:anchor="_Toc471582306" w:history="1">
+          <w:hyperlink w:anchor="_Toc471588236" w:history="1">
             <w:r>
               <w:rPr>
                 <w:rStyle w:val="Collegamentoipertestuale"/>
@@ -1606,7 +1606,7 @@
                 <w:noProof/>
                 <w:webHidden/>
               </w:rPr>
-              <w:instrText xml:space="preserve"> PAGEREF _Toc471582306 \h </w:instrText>
+              <w:instrText xml:space="preserve"> PAGEREF _Toc471588236 \h </w:instrText>
             </w:r>
             <w:r>
               <w:rPr>
@@ -1649,7 +1649,7 @@
               <w:lang w:eastAsia="it-IT"/>
             </w:rPr>
           </w:pPr>
-          <w:hyperlink w:anchor="_Toc471582307" w:history="1">
+          <w:hyperlink w:anchor="_Toc471588237" w:history="1">
             <w:r>
               <w:rPr>
                 <w:rStyle w:val="Collegamentoipertestuale"/>
@@ -1677,7 +1677,7 @@
                 <w:noProof/>
                 <w:webHidden/>
               </w:rPr>
-              <w:instrText xml:space="preserve"> PAGEREF _Toc471582307 \h </w:instrText>
+              <w:instrText xml:space="preserve"> PAGEREF _Toc471588237 \h </w:instrText>
             </w:r>
             <w:r>
               <w:rPr>
@@ -1720,7 +1720,7 @@
               <w:lang w:eastAsia="it-IT"/>
             </w:rPr>
           </w:pPr>
-          <w:hyperlink w:anchor="_Toc471582308" w:history="1">
+          <w:hyperlink w:anchor="_Toc471588238" w:history="1">
             <w:r>
               <w:rPr>
                 <w:rStyle w:val="Collegamentoipertestuale"/>
@@ -1748,7 +1748,7 @@
                 <w:noProof/>
                 <w:webHidden/>
               </w:rPr>
-              <w:instrText xml:space="preserve"> PAGEREF _Toc471582308 \h </w:instrText>
+              <w:instrText xml:space="preserve"> PAGEREF _Toc471588238 \h </w:instrText>
             </w:r>
             <w:r>
               <w:rPr>
@@ -1791,7 +1791,7 @@
               <w:lang w:eastAsia="it-IT"/>
             </w:rPr>
           </w:pPr>
-          <w:hyperlink w:anchor="_Toc471582309" w:history="1">
+          <w:hyperlink w:anchor="_Toc471588239" w:history="1">
             <w:r>
               <w:rPr>
                 <w:rStyle w:val="Collegamentoipertestuale"/>
@@ -1819,7 +1819,7 @@
                 <w:noProof/>
                 <w:webHidden/>
               </w:rPr>
-              <w:instrText xml:space="preserve"> PAGEREF _Toc471582309 \h </w:instrText>
+              <w:instrText xml:space="preserve"> PAGEREF _Toc471588239 \h </w:instrText>
             </w:r>
             <w:r>
               <w:rPr>
@@ -1862,7 +1862,7 @@
               <w:lang w:eastAsia="it-IT"/>
             </w:rPr>
           </w:pPr>
-          <w:hyperlink w:anchor="_Toc471582310" w:history="1">
+          <w:hyperlink w:anchor="_Toc471588240" w:history="1">
             <w:r>
               <w:rPr>
                 <w:rStyle w:val="Collegamentoipertestuale"/>
@@ -1890,7 +1890,7 @@
                 <w:noProof/>
                 <w:webHidden/>
               </w:rPr>
-              <w:instrText xml:space="preserve"> PAGEREF _Toc471582310 \h </w:instrText>
+              <w:instrText xml:space="preserve"> PAGEREF _Toc471588240 \h </w:instrText>
             </w:r>
             <w:r>
               <w:rPr>
@@ -1933,7 +1933,7 @@
               <w:lang w:eastAsia="it-IT"/>
             </w:rPr>
           </w:pPr>
-          <w:hyperlink w:anchor="_Toc471582311" w:history="1">
+          <w:hyperlink w:anchor="_Toc471588241" w:history="1">
             <w:r>
               <w:rPr>
                 <w:rStyle w:val="Collegamentoipertestuale"/>
@@ -1961,7 +1961,7 @@
                 <w:noProof/>
                 <w:webHidden/>
               </w:rPr>
-              <w:instrText xml:space="preserve"> PAGEREF _Toc471582311 \h </w:instrText>
+              <w:instrText xml:space="preserve"> PAGEREF _Toc471588241 \h </w:instrText>
             </w:r>
             <w:r>
               <w:rPr>
@@ -1981,7 +1981,7 @@
                 <w:noProof/>
                 <w:webHidden/>
               </w:rPr>
-              <w:t>8</w:t>
+              <w:t>7</w:t>
             </w:r>
             <w:r>
               <w:rPr>
@@ -2004,7 +2004,7 @@
               <w:lang w:eastAsia="it-IT"/>
             </w:rPr>
           </w:pPr>
-          <w:hyperlink w:anchor="_Toc471582312" w:history="1">
+          <w:hyperlink w:anchor="_Toc471588242" w:history="1">
             <w:r>
               <w:rPr>
                 <w:rStyle w:val="Collegamentoipertestuale"/>
@@ -2032,7 +2032,7 @@
                 <w:noProof/>
                 <w:webHidden/>
               </w:rPr>
-              <w:instrText xml:space="preserve"> PAGEREF _Toc471582312 \h </w:instrText>
+              <w:instrText xml:space="preserve"> PAGEREF _Toc471588242 \h </w:instrText>
             </w:r>
             <w:r>
               <w:rPr>
@@ -2075,7 +2075,7 @@
               <w:lang w:eastAsia="it-IT"/>
             </w:rPr>
           </w:pPr>
-          <w:hyperlink w:anchor="_Toc471582313" w:history="1">
+          <w:hyperlink w:anchor="_Toc471588243" w:history="1">
             <w:r>
               <w:rPr>
                 <w:rStyle w:val="Collegamentoipertestuale"/>
@@ -2103,7 +2103,7 @@
                 <w:noProof/>
                 <w:webHidden/>
               </w:rPr>
-              <w:instrText xml:space="preserve"> PAGEREF _Toc471582313 \h </w:instrText>
+              <w:instrText xml:space="preserve"> PAGEREF _Toc471588243 \h </w:instrText>
             </w:r>
             <w:r>
               <w:rPr>
@@ -2146,7 +2146,7 @@
               <w:lang w:eastAsia="it-IT"/>
             </w:rPr>
           </w:pPr>
-          <w:hyperlink w:anchor="_Toc471582314" w:history="1">
+          <w:hyperlink w:anchor="_Toc471588244" w:history="1">
             <w:r>
               <w:rPr>
                 <w:rStyle w:val="Collegamentoipertestuale"/>
@@ -2177,7 +2177,7 @@
                 <w:noProof/>
                 <w:webHidden/>
               </w:rPr>
-              <w:instrText xml:space="preserve"> PAGEREF _Toc471582314 \h </w:instrText>
+              <w:instrText xml:space="preserve"> PAGEREF _Toc471588244 \h </w:instrText>
             </w:r>
             <w:r>
               <w:rPr>
@@ -2220,7 +2220,7 @@
               <w:lang w:eastAsia="it-IT"/>
             </w:rPr>
           </w:pPr>
-          <w:hyperlink w:anchor="_Toc471582315" w:history="1">
+          <w:hyperlink w:anchor="_Toc471588245" w:history="1">
             <w:r>
               <w:rPr>
                 <w:rStyle w:val="Collegamentoipertestuale"/>
@@ -2247,7 +2247,7 @@
                 <w:noProof/>
                 <w:webHidden/>
               </w:rPr>
-              <w:instrText xml:space="preserve"> PAGEREF _Toc471582315 \h </w:instrText>
+              <w:instrText xml:space="preserve"> PAGEREF _Toc471588245 \h </w:instrText>
             </w:r>
             <w:r>
               <w:rPr>
@@ -2290,7 +2290,7 @@
               <w:lang w:eastAsia="it-IT"/>
             </w:rPr>
           </w:pPr>
-          <w:hyperlink w:anchor="_Toc471582316" w:history="1">
+          <w:hyperlink w:anchor="_Toc471588246" w:history="1">
             <w:r>
               <w:rPr>
                 <w:rStyle w:val="Collegamentoipertestuale"/>
@@ -2321,7 +2321,7 @@
                 <w:noProof/>
                 <w:webHidden/>
               </w:rPr>
-              <w:instrText xml:space="preserve"> PAGEREF _Toc471582316 \h </w:instrText>
+              <w:instrText xml:space="preserve"> PAGEREF _Toc471588246 \h </w:instrText>
             </w:r>
             <w:r>
               <w:rPr>
@@ -2364,7 +2364,7 @@
               <w:lang w:eastAsia="it-IT"/>
             </w:rPr>
           </w:pPr>
-          <w:hyperlink w:anchor="_Toc471582317" w:history="1">
+          <w:hyperlink w:anchor="_Toc471588247" w:history="1">
             <w:r>
               <w:rPr>
                 <w:rStyle w:val="Collegamentoipertestuale"/>
@@ -2392,7 +2392,7 @@
                 <w:noProof/>
                 <w:webHidden/>
               </w:rPr>
-              <w:instrText xml:space="preserve"> PAGEREF _Toc471582317 \h </w:instrText>
+              <w:instrText xml:space="preserve"> PAGEREF _Toc471588247 \h </w:instrText>
             </w:r>
             <w:r>
               <w:rPr>
@@ -2435,7 +2435,7 @@
               <w:lang w:eastAsia="it-IT"/>
             </w:rPr>
           </w:pPr>
-          <w:hyperlink w:anchor="_Toc471582318" w:history="1">
+          <w:hyperlink w:anchor="_Toc471588248" w:history="1">
             <w:r>
               <w:rPr>
                 <w:rStyle w:val="Collegamentoipertestuale"/>
@@ -2463,7 +2463,7 @@
                 <w:noProof/>
                 <w:webHidden/>
               </w:rPr>
-              <w:instrText xml:space="preserve"> PAGEREF _Toc471582318 \h </w:instrText>
+              <w:instrText xml:space="preserve"> PAGEREF _Toc471588248 \h </w:instrText>
             </w:r>
             <w:r>
               <w:rPr>
@@ -2506,7 +2506,7 @@
               <w:lang w:eastAsia="it-IT"/>
             </w:rPr>
           </w:pPr>
-          <w:hyperlink w:anchor="_Toc471582319" w:history="1">
+          <w:hyperlink w:anchor="_Toc471588249" w:history="1">
             <w:r>
               <w:rPr>
                 <w:rStyle w:val="Collegamentoipertestuale"/>
@@ -2533,7 +2533,7 @@
                 <w:noProof/>
                 <w:webHidden/>
               </w:rPr>
-              <w:instrText xml:space="preserve"> PAGEREF _Toc471582319 \h </w:instrText>
+              <w:instrText xml:space="preserve"> PAGEREF _Toc471588249 \h </w:instrText>
             </w:r>
             <w:r>
               <w:rPr>
@@ -2576,7 +2576,7 @@
               <w:lang w:eastAsia="it-IT"/>
             </w:rPr>
           </w:pPr>
-          <w:hyperlink w:anchor="_Toc471582320" w:history="1">
+          <w:hyperlink w:anchor="_Toc471588250" w:history="1">
             <w:r>
               <w:rPr>
                 <w:rStyle w:val="Collegamentoipertestuale"/>
@@ -2618,7 +2618,7 @@
                 <w:noProof/>
                 <w:webHidden/>
               </w:rPr>
-              <w:instrText xml:space="preserve"> PAGEREF _Toc471582320 \h </w:instrText>
+              <w:instrText xml:space="preserve"> PAGEREF _Toc471588250 \h </w:instrText>
             </w:r>
             <w:r>
               <w:rPr>
@@ -2661,7 +2661,7 @@
               <w:lang w:eastAsia="it-IT"/>
             </w:rPr>
           </w:pPr>
-          <w:hyperlink w:anchor="_Toc471582321" w:history="1">
+          <w:hyperlink w:anchor="_Toc471588251" w:history="1">
             <w:r>
               <w:rPr>
                 <w:rStyle w:val="Collegamentoipertestuale"/>
@@ -2703,7 +2703,7 @@
                 <w:noProof/>
                 <w:webHidden/>
               </w:rPr>
-              <w:instrText xml:space="preserve"> PAGEREF _Toc471582321 \h </w:instrText>
+              <w:instrText xml:space="preserve"> PAGEREF _Toc471588251 \h </w:instrText>
             </w:r>
             <w:r>
               <w:rPr>
@@ -2746,7 +2746,7 @@
               <w:lang w:eastAsia="it-IT"/>
             </w:rPr>
           </w:pPr>
-          <w:hyperlink w:anchor="_Toc471582322" w:history="1">
+          <w:hyperlink w:anchor="_Toc471588252" w:history="1">
             <w:r>
               <w:rPr>
                 <w:rStyle w:val="Collegamentoipertestuale"/>
@@ -2788,7 +2788,7 @@
                 <w:noProof/>
                 <w:webHidden/>
               </w:rPr>
-              <w:instrText xml:space="preserve"> PAGEREF _Toc471582322 \h </w:instrText>
+              <w:instrText xml:space="preserve"> PAGEREF _Toc471588252 \h </w:instrText>
             </w:r>
             <w:r>
               <w:rPr>
@@ -2831,7 +2831,7 @@
               <w:lang w:eastAsia="it-IT"/>
             </w:rPr>
           </w:pPr>
-          <w:hyperlink w:anchor="_Toc471582323" w:history="1">
+          <w:hyperlink w:anchor="_Toc471588253" w:history="1">
             <w:r>
               <w:rPr>
                 <w:rStyle w:val="Collegamentoipertestuale"/>
@@ -2873,7 +2873,7 @@
                 <w:noProof/>
                 <w:webHidden/>
               </w:rPr>
-              <w:instrText xml:space="preserve"> PAGEREF _Toc471582323 \h </w:instrText>
+              <w:instrText xml:space="preserve"> PAGEREF _Toc471588253 \h </w:instrText>
             </w:r>
             <w:r>
               <w:rPr>
@@ -2916,7 +2916,7 @@
               <w:lang w:eastAsia="it-IT"/>
             </w:rPr>
           </w:pPr>
-          <w:hyperlink w:anchor="_Toc471582324" w:history="1">
+          <w:hyperlink w:anchor="_Toc471588254" w:history="1">
             <w:r>
               <w:rPr>
                 <w:rStyle w:val="Collegamentoipertestuale"/>
@@ -2958,7 +2958,7 @@
                 <w:noProof/>
                 <w:webHidden/>
               </w:rPr>
-              <w:instrText xml:space="preserve"> PAGEREF _Toc471582324 \h </w:instrText>
+              <w:instrText xml:space="preserve"> PAGEREF _Toc471588254 \h </w:instrText>
             </w:r>
             <w:r>
               <w:rPr>
@@ -3001,7 +3001,7 @@
               <w:lang w:eastAsia="it-IT"/>
             </w:rPr>
           </w:pPr>
-          <w:hyperlink w:anchor="_Toc471582325" w:history="1">
+          <w:hyperlink w:anchor="_Toc471588255" w:history="1">
             <w:r>
               <w:rPr>
                 <w:rStyle w:val="Collegamentoipertestuale"/>
@@ -3046,7 +3046,7 @@
                 <w:noProof/>
                 <w:webHidden/>
               </w:rPr>
-              <w:instrText xml:space="preserve"> PAGEREF _Toc471582325 \h </w:instrText>
+              <w:instrText xml:space="preserve"> PAGEREF _Toc471588255 \h </w:instrText>
             </w:r>
             <w:r>
               <w:rPr>
@@ -3089,7 +3089,7 @@
               <w:lang w:eastAsia="it-IT"/>
             </w:rPr>
           </w:pPr>
-          <w:hyperlink w:anchor="_Toc471582326" w:history="1">
+          <w:hyperlink w:anchor="_Toc471588256" w:history="1">
             <w:r>
               <w:rPr>
                 <w:rStyle w:val="Collegamentoipertestuale"/>
@@ -3134,7 +3134,7 @@
                 <w:noProof/>
                 <w:webHidden/>
               </w:rPr>
-              <w:instrText xml:space="preserve"> PAGEREF _Toc471582326 \h </w:instrText>
+              <w:instrText xml:space="preserve"> PAGEREF _Toc471588256 \h </w:instrText>
             </w:r>
             <w:r>
               <w:rPr>
@@ -3177,7 +3177,7 @@
               <w:lang w:eastAsia="it-IT"/>
             </w:rPr>
           </w:pPr>
-          <w:hyperlink w:anchor="_Toc471582327" w:history="1">
+          <w:hyperlink w:anchor="_Toc471588257" w:history="1">
             <w:r>
               <w:rPr>
                 <w:rStyle w:val="Collegamentoipertestuale"/>
@@ -3222,7 +3222,7 @@
                 <w:noProof/>
                 <w:webHidden/>
               </w:rPr>
-              <w:instrText xml:space="preserve"> PAGEREF _Toc471582327 \h </w:instrText>
+              <w:instrText xml:space="preserve"> PAGEREF _Toc471588257 \h </w:instrText>
             </w:r>
             <w:r>
               <w:rPr>
@@ -3265,7 +3265,7 @@
               <w:lang w:eastAsia="it-IT"/>
             </w:rPr>
           </w:pPr>
-          <w:hyperlink w:anchor="_Toc471582328" w:history="1">
+          <w:hyperlink w:anchor="_Toc471588258" w:history="1">
             <w:r>
               <w:rPr>
                 <w:rStyle w:val="Collegamentoipertestuale"/>
@@ -3310,7 +3310,7 @@
                 <w:noProof/>
                 <w:webHidden/>
               </w:rPr>
-              <w:instrText xml:space="preserve"> PAGEREF _Toc471582328 \h </w:instrText>
+              <w:instrText xml:space="preserve"> PAGEREF _Toc471588258 \h </w:instrText>
             </w:r>
             <w:r>
               <w:rPr>
@@ -3353,7 +3353,7 @@
               <w:lang w:eastAsia="it-IT"/>
             </w:rPr>
           </w:pPr>
-          <w:hyperlink w:anchor="_Toc471582329" w:history="1">
+          <w:hyperlink w:anchor="_Toc471588259" w:history="1">
             <w:r>
               <w:rPr>
                 <w:rStyle w:val="Collegamentoipertestuale"/>
@@ -3398,7 +3398,7 @@
                 <w:noProof/>
                 <w:webHidden/>
               </w:rPr>
-              <w:instrText xml:space="preserve"> PAGEREF _Toc471582329 \h </w:instrText>
+              <w:instrText xml:space="preserve"> PAGEREF _Toc471588259 \h </w:instrText>
             </w:r>
             <w:r>
               <w:rPr>
@@ -3441,7 +3441,7 @@
               <w:lang w:eastAsia="it-IT"/>
             </w:rPr>
           </w:pPr>
-          <w:hyperlink w:anchor="_Toc471582330" w:history="1">
+          <w:hyperlink w:anchor="_Toc471588260" w:history="1">
             <w:r>
               <w:rPr>
                 <w:rStyle w:val="Collegamentoipertestuale"/>
@@ -3486,7 +3486,7 @@
                 <w:noProof/>
                 <w:webHidden/>
               </w:rPr>
-              <w:instrText xml:space="preserve"> PAGEREF _Toc471582330 \h </w:instrText>
+              <w:instrText xml:space="preserve"> PAGEREF _Toc471588260 \h </w:instrText>
             </w:r>
             <w:r>
               <w:rPr>
@@ -3529,7 +3529,7 @@
               <w:lang w:eastAsia="it-IT"/>
             </w:rPr>
           </w:pPr>
-          <w:hyperlink w:anchor="_Toc471582331" w:history="1">
+          <w:hyperlink w:anchor="_Toc471588261" w:history="1">
             <w:r>
               <w:rPr>
                 <w:rStyle w:val="Collegamentoipertestuale"/>
@@ -3574,7 +3574,7 @@
                 <w:noProof/>
                 <w:webHidden/>
               </w:rPr>
-              <w:instrText xml:space="preserve"> PAGEREF _Toc471582331 \h </w:instrText>
+              <w:instrText xml:space="preserve"> PAGEREF _Toc471588261 \h </w:instrText>
             </w:r>
             <w:r>
               <w:rPr>
@@ -3617,7 +3617,7 @@
               <w:lang w:eastAsia="it-IT"/>
             </w:rPr>
           </w:pPr>
-          <w:hyperlink w:anchor="_Toc471582332" w:history="1">
+          <w:hyperlink w:anchor="_Toc471588262" w:history="1">
             <w:r>
               <w:rPr>
                 <w:rStyle w:val="Collegamentoipertestuale"/>
@@ -3662,7 +3662,7 @@
                 <w:noProof/>
                 <w:webHidden/>
               </w:rPr>
-              <w:instrText xml:space="preserve"> PAGEREF _Toc471582332 \h </w:instrText>
+              <w:instrText xml:space="preserve"> PAGEREF _Toc471588262 \h </w:instrText>
             </w:r>
             <w:r>
               <w:rPr>
@@ -3705,7 +3705,7 @@
               <w:lang w:eastAsia="it-IT"/>
             </w:rPr>
           </w:pPr>
-          <w:hyperlink w:anchor="_Toc471582333" w:history="1">
+          <w:hyperlink w:anchor="_Toc471588263" w:history="1">
             <w:r>
               <w:rPr>
                 <w:rStyle w:val="Collegamentoipertestuale"/>
@@ -3750,7 +3750,7 @@
                 <w:noProof/>
                 <w:webHidden/>
               </w:rPr>
-              <w:instrText xml:space="preserve"> PAGEREF _Toc471582333 \h </w:instrText>
+              <w:instrText xml:space="preserve"> PAGEREF _Toc471588263 \h </w:instrText>
             </w:r>
             <w:r>
               <w:rPr>
@@ -3793,7 +3793,7 @@
               <w:lang w:eastAsia="it-IT"/>
             </w:rPr>
           </w:pPr>
-          <w:hyperlink w:anchor="_Toc471582334" w:history="1">
+          <w:hyperlink w:anchor="_Toc471588264" w:history="1">
             <w:r>
               <w:rPr>
                 <w:rStyle w:val="Collegamentoipertestuale"/>
@@ -3838,7 +3838,7 @@
                 <w:noProof/>
                 <w:webHidden/>
               </w:rPr>
-              <w:instrText xml:space="preserve"> PAGEREF _Toc471582334 \h </w:instrText>
+              <w:instrText xml:space="preserve"> PAGEREF _Toc471588264 \h </w:instrText>
             </w:r>
             <w:r>
               <w:rPr>
@@ -3881,7 +3881,7 @@
               <w:lang w:eastAsia="it-IT"/>
             </w:rPr>
           </w:pPr>
-          <w:hyperlink w:anchor="_Toc471582335" w:history="1">
+          <w:hyperlink w:anchor="_Toc471588265" w:history="1">
             <w:r>
               <w:rPr>
                 <w:rStyle w:val="Collegamentoipertestuale"/>
@@ -3926,7 +3926,7 @@
                 <w:noProof/>
                 <w:webHidden/>
               </w:rPr>
-              <w:instrText xml:space="preserve"> PAGEREF _Toc471582335 \h </w:instrText>
+              <w:instrText xml:space="preserve"> PAGEREF _Toc471588265 \h </w:instrText>
             </w:r>
             <w:r>
               <w:rPr>
@@ -3969,7 +3969,7 @@
               <w:lang w:eastAsia="it-IT"/>
             </w:rPr>
           </w:pPr>
-          <w:hyperlink w:anchor="_Toc471582336" w:history="1">
+          <w:hyperlink w:anchor="_Toc471588266" w:history="1">
             <w:r>
               <w:rPr>
                 <w:rStyle w:val="Collegamentoipertestuale"/>
@@ -4014,7 +4014,7 @@
                 <w:noProof/>
                 <w:webHidden/>
               </w:rPr>
-              <w:instrText xml:space="preserve"> PAGEREF _Toc471582336 \h </w:instrText>
+              <w:instrText xml:space="preserve"> PAGEREF _Toc471588266 \h </w:instrText>
             </w:r>
             <w:r>
               <w:rPr>
@@ -4057,7 +4057,7 @@
               <w:lang w:eastAsia="it-IT"/>
             </w:rPr>
           </w:pPr>
-          <w:hyperlink w:anchor="_Toc471582337" w:history="1">
+          <w:hyperlink w:anchor="_Toc471588267" w:history="1">
             <w:r>
               <w:rPr>
                 <w:rStyle w:val="Collegamentoipertestuale"/>
@@ -4085,7 +4085,7 @@
                 <w:noProof/>
                 <w:webHidden/>
               </w:rPr>
-              <w:instrText xml:space="preserve"> PAGEREF _Toc471582337 \h </w:instrText>
+              <w:instrText xml:space="preserve"> PAGEREF _Toc471588267 \h </w:instrText>
             </w:r>
             <w:r>
               <w:rPr>
@@ -4128,7 +4128,7 @@
               <w:lang w:eastAsia="it-IT"/>
             </w:rPr>
           </w:pPr>
-          <w:hyperlink w:anchor="_Toc471582338" w:history="1">
+          <w:hyperlink w:anchor="_Toc471588268" w:history="1">
             <w:r>
               <w:rPr>
                 <w:rStyle w:val="Collegamentoipertestuale"/>
@@ -4156,7 +4156,7 @@
                 <w:noProof/>
                 <w:webHidden/>
               </w:rPr>
-              <w:instrText xml:space="preserve"> PAGEREF _Toc471582338 \h </w:instrText>
+              <w:instrText xml:space="preserve"> PAGEREF _Toc471588268 \h </w:instrText>
             </w:r>
             <w:r>
               <w:rPr>
@@ -4199,7 +4199,7 @@
               <w:lang w:eastAsia="it-IT"/>
             </w:rPr>
           </w:pPr>
-          <w:hyperlink w:anchor="_Toc471582339" w:history="1">
+          <w:hyperlink w:anchor="_Toc471588269" w:history="1">
             <w:r>
               <w:rPr>
                 <w:rStyle w:val="Collegamentoipertestuale"/>
@@ -4227,7 +4227,7 @@
                 <w:noProof/>
                 <w:webHidden/>
               </w:rPr>
-              <w:instrText xml:space="preserve"> PAGEREF _Toc471582339 \h </w:instrText>
+              <w:instrText xml:space="preserve"> PAGEREF _Toc471588269 \h </w:instrText>
             </w:r>
             <w:r>
               <w:rPr>
@@ -4270,7 +4270,7 @@
               <w:lang w:eastAsia="it-IT"/>
             </w:rPr>
           </w:pPr>
-          <w:hyperlink w:anchor="_Toc471582340" w:history="1">
+          <w:hyperlink w:anchor="_Toc471588270" w:history="1">
             <w:r>
               <w:rPr>
                 <w:rStyle w:val="Collegamentoipertestuale"/>
@@ -4298,7 +4298,7 @@
                 <w:noProof/>
                 <w:webHidden/>
               </w:rPr>
-              <w:instrText xml:space="preserve"> PAGEREF _Toc471582340 \h </w:instrText>
+              <w:instrText xml:space="preserve"> PAGEREF _Toc471588270 \h </w:instrText>
             </w:r>
             <w:r>
               <w:rPr>
@@ -4341,7 +4341,7 @@
               <w:lang w:eastAsia="it-IT"/>
             </w:rPr>
           </w:pPr>
-          <w:hyperlink w:anchor="_Toc471582341" w:history="1">
+          <w:hyperlink w:anchor="_Toc471588271" w:history="1">
             <w:r>
               <w:rPr>
                 <w:rStyle w:val="Collegamentoipertestuale"/>
@@ -4369,7 +4369,7 @@
                 <w:noProof/>
                 <w:webHidden/>
               </w:rPr>
-              <w:instrText xml:space="preserve"> PAGEREF _Toc471582341 \h </w:instrText>
+              <w:instrText xml:space="preserve"> PAGEREF _Toc471588271 \h </w:instrText>
             </w:r>
             <w:r>
               <w:rPr>
@@ -4412,7 +4412,7 @@
               <w:lang w:eastAsia="it-IT"/>
             </w:rPr>
           </w:pPr>
-          <w:hyperlink w:anchor="_Toc471582342" w:history="1">
+          <w:hyperlink w:anchor="_Toc471588272" w:history="1">
             <w:r>
               <w:rPr>
                 <w:rStyle w:val="Collegamentoipertestuale"/>
@@ -4440,7 +4440,7 @@
                 <w:noProof/>
                 <w:webHidden/>
               </w:rPr>
-              <w:instrText xml:space="preserve"> PAGEREF _Toc471582342 \h </w:instrText>
+              <w:instrText xml:space="preserve"> PAGEREF _Toc471588272 \h </w:instrText>
             </w:r>
             <w:r>
               <w:rPr>
@@ -4483,7 +4483,7 @@
               <w:lang w:eastAsia="it-IT"/>
             </w:rPr>
           </w:pPr>
-          <w:hyperlink w:anchor="_Toc471582343" w:history="1">
+          <w:hyperlink w:anchor="_Toc471588273" w:history="1">
             <w:r>
               <w:rPr>
                 <w:rStyle w:val="Collegamentoipertestuale"/>
@@ -4511,7 +4511,7 @@
                 <w:noProof/>
                 <w:webHidden/>
               </w:rPr>
-              <w:instrText xml:space="preserve"> PAGEREF _Toc471582343 \h </w:instrText>
+              <w:instrText xml:space="preserve"> PAGEREF _Toc471588273 \h </w:instrText>
             </w:r>
             <w:r>
               <w:rPr>
@@ -4554,7 +4554,7 @@
               <w:lang w:eastAsia="it-IT"/>
             </w:rPr>
           </w:pPr>
-          <w:hyperlink w:anchor="_Toc471582344" w:history="1">
+          <w:hyperlink w:anchor="_Toc471588274" w:history="1">
             <w:r>
               <w:rPr>
                 <w:rStyle w:val="Collegamentoipertestuale"/>
@@ -4582,7 +4582,7 @@
                 <w:noProof/>
                 <w:webHidden/>
               </w:rPr>
-              <w:instrText xml:space="preserve"> PAGEREF _Toc471582344 \h </w:instrText>
+              <w:instrText xml:space="preserve"> PAGEREF _Toc471588274 \h </w:instrText>
             </w:r>
             <w:r>
               <w:rPr>
@@ -4625,7 +4625,7 @@
               <w:lang w:eastAsia="it-IT"/>
             </w:rPr>
           </w:pPr>
-          <w:hyperlink w:anchor="_Toc471582345" w:history="1">
+          <w:hyperlink w:anchor="_Toc471588275" w:history="1">
             <w:r>
               <w:rPr>
                 <w:rStyle w:val="Collegamentoipertestuale"/>
@@ -4653,7 +4653,7 @@
                 <w:noProof/>
                 <w:webHidden/>
               </w:rPr>
-              <w:instrText xml:space="preserve"> PAGEREF _Toc471582345 \h </w:instrText>
+              <w:instrText xml:space="preserve"> PAGEREF _Toc471588275 \h </w:instrText>
             </w:r>
             <w:r>
               <w:rPr>
@@ -4696,7 +4696,7 @@
               <w:lang w:eastAsia="it-IT"/>
             </w:rPr>
           </w:pPr>
-          <w:hyperlink w:anchor="_Toc471582346" w:history="1">
+          <w:hyperlink w:anchor="_Toc471588276" w:history="1">
             <w:r>
               <w:rPr>
                 <w:rStyle w:val="Collegamentoipertestuale"/>
@@ -4724,7 +4724,7 @@
                 <w:noProof/>
                 <w:webHidden/>
               </w:rPr>
-              <w:instrText xml:space="preserve"> PAGEREF _Toc471582346 \h </w:instrText>
+              <w:instrText xml:space="preserve"> PAGEREF _Toc471588276 \h </w:instrText>
             </w:r>
             <w:r>
               <w:rPr>
@@ -4767,7 +4767,7 @@
               <w:lang w:eastAsia="it-IT"/>
             </w:rPr>
           </w:pPr>
-          <w:hyperlink w:anchor="_Toc471582347" w:history="1">
+          <w:hyperlink w:anchor="_Toc471588277" w:history="1">
             <w:r>
               <w:rPr>
                 <w:rStyle w:val="Collegamentoipertestuale"/>
@@ -4795,7 +4795,7 @@
                 <w:noProof/>
                 <w:webHidden/>
               </w:rPr>
-              <w:instrText xml:space="preserve"> PAGEREF _Toc471582347 \h </w:instrText>
+              <w:instrText xml:space="preserve"> PAGEREF _Toc471588277 \h </w:instrText>
             </w:r>
             <w:r>
               <w:rPr>
@@ -4838,7 +4838,7 @@
               <w:lang w:eastAsia="it-IT"/>
             </w:rPr>
           </w:pPr>
-          <w:hyperlink w:anchor="_Toc471582348" w:history="1">
+          <w:hyperlink w:anchor="_Toc471588278" w:history="1">
             <w:r>
               <w:rPr>
                 <w:rStyle w:val="Collegamentoipertestuale"/>
@@ -4866,7 +4866,7 @@
                 <w:noProof/>
                 <w:webHidden/>
               </w:rPr>
-              <w:instrText xml:space="preserve"> PAGEREF _Toc471582348 \h </w:instrText>
+              <w:instrText xml:space="preserve"> PAGEREF _Toc471588278 \h </w:instrText>
             </w:r>
             <w:r>
               <w:rPr>
@@ -4909,7 +4909,7 @@
               <w:lang w:eastAsia="it-IT"/>
             </w:rPr>
           </w:pPr>
-          <w:hyperlink w:anchor="_Toc471582349" w:history="1">
+          <w:hyperlink w:anchor="_Toc471588279" w:history="1">
             <w:r>
               <w:rPr>
                 <w:rStyle w:val="Collegamentoipertestuale"/>
@@ -4937,7 +4937,7 @@
                 <w:noProof/>
                 <w:webHidden/>
               </w:rPr>
-              <w:instrText xml:space="preserve"> PAGEREF _Toc471582349 \h </w:instrText>
+              <w:instrText xml:space="preserve"> PAGEREF _Toc471588279 \h </w:instrText>
             </w:r>
             <w:r>
               <w:rPr>
@@ -4980,7 +4980,7 @@
               <w:lang w:eastAsia="it-IT"/>
             </w:rPr>
           </w:pPr>
-          <w:hyperlink w:anchor="_Toc471582350" w:history="1">
+          <w:hyperlink w:anchor="_Toc471588280" w:history="1">
             <w:r>
               <w:rPr>
                 <w:rStyle w:val="Collegamentoipertestuale"/>
@@ -5008,7 +5008,7 @@
                 <w:noProof/>
                 <w:webHidden/>
               </w:rPr>
-              <w:instrText xml:space="preserve"> PAGEREF _Toc471582350 \h </w:instrText>
+              <w:instrText xml:space="preserve"> PAGEREF _Toc471588280 \h </w:instrText>
             </w:r>
             <w:r>
               <w:rPr>
@@ -5051,7 +5051,7 @@
               <w:lang w:eastAsia="it-IT"/>
             </w:rPr>
           </w:pPr>
-          <w:hyperlink w:anchor="_Toc471582351" w:history="1">
+          <w:hyperlink w:anchor="_Toc471588281" w:history="1">
             <w:r>
               <w:rPr>
                 <w:rStyle w:val="Collegamentoipertestuale"/>
@@ -5079,7 +5079,7 @@
                 <w:noProof/>
                 <w:webHidden/>
               </w:rPr>
-              <w:instrText xml:space="preserve"> PAGEREF _Toc471582351 \h </w:instrText>
+              <w:instrText xml:space="preserve"> PAGEREF _Toc471588281 \h </w:instrText>
             </w:r>
             <w:r>
               <w:rPr>
@@ -5122,7 +5122,7 @@
               <w:lang w:eastAsia="it-IT"/>
             </w:rPr>
           </w:pPr>
-          <w:hyperlink w:anchor="_Toc471582352" w:history="1">
+          <w:hyperlink w:anchor="_Toc471588282" w:history="1">
             <w:r>
               <w:rPr>
                 <w:rStyle w:val="Collegamentoipertestuale"/>
@@ -5150,7 +5150,7 @@
                 <w:noProof/>
                 <w:webHidden/>
               </w:rPr>
-              <w:instrText xml:space="preserve"> PAGEREF _Toc471582352 \h </w:instrText>
+              <w:instrText xml:space="preserve"> PAGEREF _Toc471588282 \h </w:instrText>
             </w:r>
             <w:r>
               <w:rPr>
@@ -5259,7 +5259,7 @@
           <w:lang w:val="en-US"/>
         </w:rPr>
       </w:pPr>
-      <w:bookmarkStart w:id="4" w:name="_Toc471582302"/>
+      <w:bookmarkStart w:id="4" w:name="_Toc471588232"/>
       <w:r>
         <w:rPr>
           <w:lang w:val="en-US"/>
@@ -5457,7 +5457,7 @@
           <w:lang w:val="en-US"/>
         </w:rPr>
       </w:pPr>
-      <w:bookmarkStart w:id="5" w:name="_Toc471582303"/>
+      <w:bookmarkStart w:id="5" w:name="_Toc471588233"/>
       <w:r>
         <w:rPr>
           <w:lang w:val="en-US"/>
@@ -5483,7 +5483,7 @@
         </w:rPr>
       </w:pPr>
       <w:bookmarkStart w:id="6" w:name="_Toc471313812"/>
-      <w:bookmarkStart w:id="7" w:name="_Toc471582304"/>
+      <w:bookmarkStart w:id="7" w:name="_Toc471588234"/>
       <w:r>
         <w:rPr>
           <w:lang w:val="en-US"/>
@@ -5614,6 +5614,12 @@
                 <w:lang w:val="en-US"/>
               </w:rPr>
             </w:pPr>
+            <w:r>
+              <w:rPr>
+                <w:lang w:val="en-US"/>
+              </w:rPr>
+              <w:t>07/01/2017</w:t>
+            </w:r>
           </w:p>
         </w:tc>
         <w:tc>
@@ -5686,6 +5692,118 @@
               </w:rPr>
               <w:t>Initial release</w:t>
             </w:r>
+          </w:p>
+        </w:tc>
+      </w:tr>
+      <w:tr>
+        <w:tc>
+          <w:tcPr>
+            <w:tcW w:w="896" w:type="dxa"/>
+          </w:tcPr>
+          <w:p>
+            <w:pPr>
+              <w:rPr>
+                <w:lang w:val="en-US"/>
+              </w:rPr>
+            </w:pPr>
+            <w:r>
+              <w:rPr>
+                <w:lang w:val="en-US"/>
+              </w:rPr>
+              <w:t>1.1</w:t>
+            </w:r>
+          </w:p>
+        </w:tc>
+        <w:tc>
+          <w:tcPr>
+            <w:tcW w:w="1509" w:type="dxa"/>
+          </w:tcPr>
+          <w:p>
+            <w:pPr>
+              <w:rPr>
+                <w:lang w:val="en-US"/>
+              </w:rPr>
+            </w:pPr>
+            <w:r>
+              <w:rPr>
+                <w:lang w:val="en-US"/>
+              </w:rPr>
+              <w:t>07/01/2017</w:t>
+            </w:r>
+          </w:p>
+        </w:tc>
+        <w:tc>
+          <w:tcPr>
+            <w:tcW w:w="5245" w:type="dxa"/>
+          </w:tcPr>
+          <w:p>
+            <w:pPr>
+              <w:rPr>
+                <w:lang w:val="en-US"/>
+              </w:rPr>
+            </w:pPr>
+            <w:r>
+              <w:rPr>
+                <w:lang w:val="en-US"/>
+              </w:rPr>
+              <w:t xml:space="preserve">Mark Edward Ferrer, Alice </w:t>
+            </w:r>
+            <w:proofErr w:type="spellStart"/>
+            <w:r>
+              <w:rPr>
+                <w:lang w:val="en-US"/>
+              </w:rPr>
+              <w:t>Segato</w:t>
+            </w:r>
+            <w:proofErr w:type="spellEnd"/>
+            <w:r>
+              <w:rPr>
+                <w:lang w:val="en-US"/>
+              </w:rPr>
+              <w:t xml:space="preserve">, </w:t>
+            </w:r>
+            <w:proofErr w:type="spellStart"/>
+            <w:r>
+              <w:rPr>
+                <w:lang w:val="en-US"/>
+              </w:rPr>
+              <w:t>Davide</w:t>
+            </w:r>
+            <w:proofErr w:type="spellEnd"/>
+            <w:r>
+              <w:rPr>
+                <w:lang w:val="en-US"/>
+              </w:rPr>
+              <w:t xml:space="preserve"> </w:t>
+            </w:r>
+            <w:proofErr w:type="spellStart"/>
+            <w:r>
+              <w:rPr>
+                <w:lang w:val="en-US"/>
+              </w:rPr>
+              <w:t>Bonacina</w:t>
+            </w:r>
+            <w:proofErr w:type="spellEnd"/>
+          </w:p>
+        </w:tc>
+        <w:tc>
+          <w:tcPr>
+            <w:tcW w:w="1978" w:type="dxa"/>
+          </w:tcPr>
+          <w:p>
+            <w:pPr>
+              <w:rPr>
+                <w:lang w:val="en-US"/>
+              </w:rPr>
+            </w:pPr>
+            <w:r>
+              <w:rPr>
+                <w:lang w:val="en-US"/>
+              </w:rPr>
+              <w:t>Better specification of subsystems</w:t>
+            </w:r>
+            <w:bookmarkStart w:id="8" w:name="_GoBack"/>
+            <w:bookmarkEnd w:id="8"/>
           </w:p>
         </w:tc>
       </w:tr>
@@ -5707,8 +5825,8 @@
           <w:lang w:val="en-US"/>
         </w:rPr>
       </w:pPr>
-      <w:bookmarkStart w:id="8" w:name="_Toc471313813"/>
-      <w:bookmarkStart w:id="9" w:name="_Toc471582305"/>
+      <w:bookmarkStart w:id="9" w:name="_Toc471313813"/>
+      <w:bookmarkStart w:id="10" w:name="_Toc471588235"/>
       <w:r>
         <w:rPr>
           <w:lang w:val="en-US"/>
@@ -5721,8 +5839,8 @@
         </w:rPr>
         <w:t>Purpose and Scope</w:t>
       </w:r>
-      <w:bookmarkEnd w:id="8"/>
       <w:bookmarkEnd w:id="9"/>
+      <w:bookmarkEnd w:id="10"/>
     </w:p>
     <w:p>
       <w:pPr>
@@ -6001,16 +6119,16 @@
           <w:lang w:val="en-US"/>
         </w:rPr>
       </w:pPr>
-      <w:bookmarkStart w:id="10" w:name="_Toc471313814"/>
-      <w:bookmarkStart w:id="11" w:name="_Toc471582306"/>
+      <w:bookmarkStart w:id="11" w:name="_Toc471313814"/>
+      <w:bookmarkStart w:id="12" w:name="_Toc471588236"/>
       <w:r>
         <w:rPr>
           <w:lang w:val="en-US"/>
         </w:rPr>
         <w:t>1.3 List of Definitions and Abbreviations</w:t>
       </w:r>
-      <w:bookmarkEnd w:id="10"/>
       <w:bookmarkEnd w:id="11"/>
+      <w:bookmarkEnd w:id="12"/>
     </w:p>
     <w:p>
       <w:pPr>
@@ -6024,7 +6142,7 @@
           <w:lang w:val="en-US"/>
         </w:rPr>
       </w:pPr>
-      <w:bookmarkStart w:id="12" w:name="_Toc471313815"/>
+      <w:bookmarkStart w:id="13" w:name="_Toc471313815"/>
       <w:r>
         <w:rPr>
           <w:lang w:val="en-US"/>
@@ -6369,15 +6487,15 @@
           <w:lang w:val="en-US"/>
         </w:rPr>
       </w:pPr>
-      <w:bookmarkStart w:id="13" w:name="_Toc471582307"/>
+      <w:bookmarkStart w:id="14" w:name="_Toc471588237"/>
       <w:r>
         <w:rPr>
           <w:lang w:val="en-US"/>
         </w:rPr>
         <w:t>1.4 List of Reference Documents</w:t>
       </w:r>
-      <w:bookmarkEnd w:id="12"/>
       <w:bookmarkEnd w:id="13"/>
+      <w:bookmarkEnd w:id="14"/>
     </w:p>
     <w:p>
       <w:pPr>
@@ -6468,8 +6586,8 @@
           <w:lang w:val="en-US"/>
         </w:rPr>
       </w:pPr>
-      <w:bookmarkStart w:id="14" w:name="_Toc471313816"/>
-      <w:bookmarkStart w:id="15" w:name="_Toc471582308"/>
+      <w:bookmarkStart w:id="15" w:name="_Toc471313816"/>
+      <w:bookmarkStart w:id="16" w:name="_Toc471588238"/>
       <w:r>
         <w:rPr>
           <w:lang w:val="en-US"/>
@@ -6477,8 +6595,8 @@
         <w:lastRenderedPageBreak/>
         <w:t>2 INTEGRATION STRATEGY</w:t>
       </w:r>
-      <w:bookmarkEnd w:id="14"/>
       <w:bookmarkEnd w:id="15"/>
+      <w:bookmarkEnd w:id="16"/>
     </w:p>
     <w:p>
       <w:pPr>
@@ -6487,16 +6605,16 @@
           <w:lang w:val="en-US"/>
         </w:rPr>
       </w:pPr>
-      <w:bookmarkStart w:id="16" w:name="_Toc471313817"/>
-      <w:bookmarkStart w:id="17" w:name="_Toc471582309"/>
+      <w:bookmarkStart w:id="17" w:name="_Toc471313817"/>
+      <w:bookmarkStart w:id="18" w:name="_Toc471588239"/>
       <w:r>
         <w:rPr>
           <w:lang w:val="en-US"/>
         </w:rPr>
         <w:t>2.1 Entry Criteria</w:t>
       </w:r>
-      <w:bookmarkEnd w:id="16"/>
       <w:bookmarkEnd w:id="17"/>
+      <w:bookmarkEnd w:id="18"/>
     </w:p>
     <w:p>
       <w:pPr>
@@ -6589,8 +6707,8 @@
           <w:lang w:val="en-US"/>
         </w:rPr>
       </w:pPr>
-      <w:bookmarkStart w:id="18" w:name="_Toc471313818"/>
-      <w:bookmarkStart w:id="19" w:name="_Toc471582310"/>
+      <w:bookmarkStart w:id="19" w:name="_Toc471313818"/>
+      <w:bookmarkStart w:id="20" w:name="_Toc471588240"/>
       <w:r>
         <w:rPr>
           <w:lang w:val="en-US"/>
@@ -6604,8 +6722,8 @@
         </w:rPr>
         <w:t>Integrated</w:t>
       </w:r>
-      <w:bookmarkEnd w:id="18"/>
       <w:bookmarkEnd w:id="19"/>
+      <w:bookmarkEnd w:id="20"/>
       <w:proofErr w:type="gramEnd"/>
     </w:p>
     <w:p>
@@ -6646,16 +6764,14 @@
       <w:pPr>
         <w:jc w:val="both"/>
         <w:rPr>
-          <w:i/>
-          <w:lang w:val="en-US"/>
-        </w:rPr>
-      </w:pPr>
-      <w:r>
-        <w:rPr>
-          <w:i/>
-          <w:lang w:val="en-US"/>
-        </w:rPr>
-        <w:t>Main System</w:t>
+          <w:lang w:val="en-US"/>
+        </w:rPr>
+      </w:pPr>
+      <w:r>
+        <w:rPr>
+          <w:lang w:val="en-US"/>
+        </w:rPr>
+        <w:t>As explained better in the few next sections, we will test the components from their inner classes up to the complete subsystem, which are:</w:t>
       </w:r>
     </w:p>
     <w:p>
@@ -6663,7 +6779,7 @@
         <w:pStyle w:val="Paragrafoelenco"/>
         <w:numPr>
           <w:ilvl w:val="0"/>
-          <w:numId w:val="5"/>
+          <w:numId w:val="30"/>
         </w:numPr>
         <w:jc w:val="both"/>
         <w:rPr>
@@ -6674,7 +6790,7 @@
         <w:rPr>
           <w:lang w:val="en-US"/>
         </w:rPr>
-        <w:t>The Application Controller depends on User Manager, Reservation Manager, Utility Manager subsystems;</w:t>
+        <w:t>Data Management subsystem that handles all the actions concerning login, registration, database storage and data manipulation for any kind of activity;</w:t>
       </w:r>
     </w:p>
     <w:p>
@@ -6682,7 +6798,7 @@
         <w:pStyle w:val="Paragrafoelenco"/>
         <w:numPr>
           <w:ilvl w:val="0"/>
-          <w:numId w:val="5"/>
+          <w:numId w:val="30"/>
         </w:numPr>
         <w:jc w:val="both"/>
         <w:rPr>
@@ -6693,7 +6809,19 @@
         <w:rPr>
           <w:lang w:val="en-US"/>
         </w:rPr>
-        <w:t>The API Controller depends on the Algorithm Controller;</w:t>
+        <w:t xml:space="preserve">Logic subsystem that handles all the business logic linked to the Main System, such as money saving option algorithm, reservation and booking management, signal dispatch to both user and admin clients and </w:t>
+      </w:r>
+      <w:r>
+        <w:rPr>
+          <w:lang w:val="en-US"/>
+        </w:rPr>
+        <w:t>communication with the central database</w:t>
+      </w:r>
+      <w:r>
+        <w:rPr>
+          <w:lang w:val="en-US"/>
+        </w:rPr>
+        <w:t>;</w:t>
       </w:r>
     </w:p>
     <w:p>
@@ -6701,7 +6829,7 @@
         <w:pStyle w:val="Paragrafoelenco"/>
         <w:numPr>
           <w:ilvl w:val="0"/>
-          <w:numId w:val="5"/>
+          <w:numId w:val="30"/>
         </w:numPr>
         <w:jc w:val="both"/>
         <w:rPr>
@@ -6712,22 +6840,13 @@
         <w:rPr>
           <w:lang w:val="en-US"/>
         </w:rPr>
-        <w:t>The API Controller depends also on the Application Controller.</w:t>
-      </w:r>
-    </w:p>
-    <w:p>
-      <w:pPr>
-        <w:jc w:val="both"/>
-        <w:rPr>
-          <w:lang w:val="en-US"/>
-        </w:rPr>
-      </w:pPr>
-      <w:r>
-        <w:rPr>
-          <w:i/>
-          <w:lang w:val="en-US"/>
-        </w:rPr>
-        <w:t>Car Computer</w:t>
+        <w:t xml:space="preserve">Administration subsystem that coincides more or less with the third party system, handling all of its business logic, such as car management, user support and </w:t>
+      </w:r>
+      <w:r>
+        <w:rPr>
+          <w:lang w:val="en-US"/>
+        </w:rPr>
+        <w:t>service maintenance but also communication with the central database;</w:t>
       </w:r>
     </w:p>
     <w:p>
@@ -6735,7 +6854,7 @@
         <w:pStyle w:val="Paragrafoelenco"/>
         <w:numPr>
           <w:ilvl w:val="0"/>
-          <w:numId w:val="6"/>
+          <w:numId w:val="30"/>
         </w:numPr>
         <w:jc w:val="both"/>
         <w:rPr>
@@ -6746,22 +6865,7 @@
         <w:rPr>
           <w:lang w:val="en-US"/>
         </w:rPr>
-        <w:t>The Mobile application controller relies on the Sensor Manager.</w:t>
-      </w:r>
-    </w:p>
-    <w:p>
-      <w:pPr>
-        <w:jc w:val="both"/>
-        <w:rPr>
-          <w:lang w:val="en-US"/>
-        </w:rPr>
-      </w:pPr>
-      <w:r>
-        <w:rPr>
-          <w:i/>
-          <w:lang w:val="en-US"/>
-        </w:rPr>
-        <w:t>User App</w:t>
+        <w:t>User client subsystem that handles the user app and its communication with the Main system;</w:t>
       </w:r>
     </w:p>
     <w:p>
@@ -6769,7 +6873,7 @@
         <w:pStyle w:val="Paragrafoelenco"/>
         <w:numPr>
           <w:ilvl w:val="0"/>
-          <w:numId w:val="6"/>
+          <w:numId w:val="30"/>
         </w:numPr>
         <w:jc w:val="both"/>
         <w:rPr>
@@ -6780,13 +6884,7 @@
         <w:rPr>
           <w:lang w:val="en-US"/>
         </w:rPr>
-        <w:t xml:space="preserve">The Mobile application controller depends on the </w:t>
-      </w:r>
-      <w:r>
-        <w:rPr>
-          <w:lang w:val="en-US"/>
-        </w:rPr>
-        <w:t>GPS Manager;</w:t>
+        <w:t>Admin client subsystem that includes both mobile and web app for admins and employees handling their communication with the third party system.</w:t>
       </w:r>
     </w:p>
     <w:p>
@@ -6796,53 +6894,27 @@
           <w:lang w:val="en-US"/>
         </w:rPr>
       </w:pPr>
-      <w:r>
-        <w:rPr>
-          <w:lang w:val="en-US"/>
-        </w:rPr>
-        <w:t xml:space="preserve">These three components generate five subsystems and the components themselves </w:t>
-      </w:r>
-      <w:proofErr w:type="gramStart"/>
-      <w:r>
-        <w:rPr>
-          <w:lang w:val="en-US"/>
-        </w:rPr>
-        <w:t>must be integrated</w:t>
-      </w:r>
-      <w:proofErr w:type="gramEnd"/>
-      <w:r>
-        <w:rPr>
-          <w:lang w:val="en-US"/>
-        </w:rPr>
-        <w:t xml:space="preserve"> in this order:</w:t>
-      </w:r>
     </w:p>
     <w:p>
       <w:pPr>
-        <w:pStyle w:val="Paragrafoelenco"/>
-        <w:numPr>
-          <w:ilvl w:val="0"/>
-          <w:numId w:val="7"/>
-        </w:numPr>
-        <w:jc w:val="both"/>
-        <w:rPr>
-          <w:lang w:val="en-US"/>
-        </w:rPr>
-      </w:pPr>
-      <w:r>
-        <w:rPr>
-          <w:lang w:val="en-US"/>
-        </w:rPr>
-        <w:t>Main System with Car Computer;</w:t>
-      </w:r>
+        <w:pStyle w:val="Titolo2"/>
+        <w:rPr>
+          <w:lang w:val="en-US"/>
+        </w:rPr>
+      </w:pPr>
+      <w:bookmarkStart w:id="21" w:name="_Toc471313819"/>
+      <w:bookmarkStart w:id="22" w:name="_Toc471588241"/>
+      <w:r>
+        <w:rPr>
+          <w:lang w:val="en-US"/>
+        </w:rPr>
+        <w:t>2.3 Integration Testing Strategy</w:t>
+      </w:r>
+      <w:bookmarkEnd w:id="21"/>
+      <w:bookmarkEnd w:id="22"/>
     </w:p>
     <w:p>
       <w:pPr>
-        <w:pStyle w:val="Paragrafoelenco"/>
-        <w:numPr>
-          <w:ilvl w:val="0"/>
-          <w:numId w:val="7"/>
-        </w:numPr>
         <w:jc w:val="both"/>
         <w:rPr>
           <w:lang w:val="en-US"/>
@@ -6852,252 +6924,197 @@
         <w:rPr>
           <w:lang w:val="en-US"/>
         </w:rPr>
-        <w:t>User App with Main System;</w:t>
+        <w:t>To approach the integration test phase we decided to adopt the bottom-up strategy to test first the lower level components</w:t>
+      </w:r>
+      <w:r>
+        <w:rPr>
+          <w:lang w:val="en-US"/>
+        </w:rPr>
+        <w:t xml:space="preserve"> until we obtain greater subsystems</w:t>
+      </w:r>
+      <w:r>
+        <w:rPr>
+          <w:lang w:val="en-US"/>
+        </w:rPr>
+        <w:t>.</w:t>
+      </w:r>
+      <w:r>
+        <w:rPr>
+          <w:lang w:val="en-US"/>
+        </w:rPr>
+        <w:t xml:space="preserve"> At this </w:t>
+      </w:r>
+      <w:proofErr w:type="gramStart"/>
+      <w:r>
+        <w:rPr>
+          <w:lang w:val="en-US"/>
+        </w:rPr>
+        <w:t>point</w:t>
+      </w:r>
+      <w:proofErr w:type="gramEnd"/>
+      <w:r>
+        <w:rPr>
+          <w:lang w:val="en-US"/>
+        </w:rPr>
+        <w:t xml:space="preserve"> we follow the critical-module-first approach to integrate together the subsystems found in the previous step.</w:t>
+      </w:r>
+      <w:r>
+        <w:rPr>
+          <w:lang w:val="en-US"/>
+        </w:rPr>
+        <w:t xml:space="preserve"> We will need only one stub of the </w:t>
+      </w:r>
+      <w:r>
+        <w:rPr>
+          <w:lang w:val="en-US"/>
+        </w:rPr>
+        <w:t>User App</w:t>
+      </w:r>
+      <w:r>
+        <w:rPr>
+          <w:lang w:val="en-US"/>
+        </w:rPr>
+        <w:t xml:space="preserve"> component</w:t>
+      </w:r>
+      <w:r>
+        <w:rPr>
+          <w:lang w:val="en-US"/>
+        </w:rPr>
+        <w:t xml:space="preserve"> to </w:t>
+      </w:r>
+      <w:proofErr w:type="gramStart"/>
+      <w:r>
+        <w:rPr>
+          <w:lang w:val="en-US"/>
+        </w:rPr>
+        <w:t>be used</w:t>
+      </w:r>
+      <w:proofErr w:type="gramEnd"/>
+      <w:r>
+        <w:rPr>
+          <w:lang w:val="en-US"/>
+        </w:rPr>
+        <w:t xml:space="preserve"> during </w:t>
+      </w:r>
+      <w:r>
+        <w:rPr>
+          <w:lang w:val="en-US"/>
+        </w:rPr>
+        <w:t>Main System</w:t>
+      </w:r>
+      <w:r>
+        <w:rPr>
+          <w:lang w:val="en-US"/>
+        </w:rPr>
+        <w:t xml:space="preserve"> sub</w:t>
+      </w:r>
+      <w:r>
+        <w:rPr>
+          <w:lang w:val="en-US"/>
+        </w:rPr>
+        <w:t xml:space="preserve">system testing. This stub </w:t>
+      </w:r>
+      <w:proofErr w:type="gramStart"/>
+      <w:r>
+        <w:rPr>
+          <w:lang w:val="en-US"/>
+        </w:rPr>
+        <w:t>will be called</w:t>
+      </w:r>
+      <w:proofErr w:type="gramEnd"/>
+      <w:r>
+        <w:rPr>
+          <w:lang w:val="en-US"/>
+        </w:rPr>
+        <w:t xml:space="preserve"> by the Main System to mock the behavior of the user app since this will be implemented later than the core system. The reason for this choice </w:t>
+      </w:r>
+      <w:proofErr w:type="gramStart"/>
+      <w:r>
+        <w:rPr>
+          <w:lang w:val="en-US"/>
+        </w:rPr>
+        <w:t>will be e</w:t>
+      </w:r>
+      <w:r>
+        <w:rPr>
+          <w:lang w:val="en-US"/>
+        </w:rPr>
+        <w:t>xplained</w:t>
+      </w:r>
+      <w:proofErr w:type="gramEnd"/>
+      <w:r>
+        <w:rPr>
+          <w:lang w:val="en-US"/>
+        </w:rPr>
+        <w:t xml:space="preserve"> </w:t>
+      </w:r>
+      <w:r>
+        <w:rPr>
+          <w:lang w:val="en-US"/>
+        </w:rPr>
+        <w:t xml:space="preserve">better in the </w:t>
+      </w:r>
+      <w:r>
+        <w:rPr>
+          <w:lang w:val="en-US"/>
+        </w:rPr>
+        <w:t>Section 5 o</w:t>
+      </w:r>
+      <w:r>
+        <w:rPr>
+          <w:lang w:val="en-US"/>
+        </w:rPr>
+        <w:t xml:space="preserve">f </w:t>
+      </w:r>
+      <w:r>
+        <w:rPr>
+          <w:lang w:val="en-US"/>
+        </w:rPr>
+        <w:t>this d</w:t>
+      </w:r>
+      <w:r>
+        <w:rPr>
+          <w:lang w:val="en-US"/>
+        </w:rPr>
+        <w:t>ocument.</w:t>
       </w:r>
     </w:p>
     <w:p>
       <w:pPr>
-        <w:pStyle w:val="Paragrafoelenco"/>
-        <w:numPr>
-          <w:ilvl w:val="0"/>
-          <w:numId w:val="7"/>
-        </w:numPr>
-        <w:jc w:val="both"/>
-        <w:rPr>
-          <w:lang w:val="en-US"/>
-        </w:rPr>
-      </w:pPr>
-      <w:r>
-        <w:rPr>
-          <w:lang w:val="en-US"/>
-        </w:rPr>
-        <w:t>All these three components with the Third Party System and the Database.</w:t>
-      </w:r>
+        <w:pStyle w:val="Titolo2"/>
+        <w:rPr>
+          <w:lang w:val="en-US"/>
+        </w:rPr>
+      </w:pPr>
+      <w:bookmarkStart w:id="23" w:name="_Toc471313820"/>
+      <w:bookmarkStart w:id="24" w:name="_Toc471588242"/>
+      <w:r>
+        <w:rPr>
+          <w:lang w:val="en-US"/>
+        </w:rPr>
+        <w:lastRenderedPageBreak/>
+        <w:t>2.4 Sequence of Component/Function Integration</w:t>
+      </w:r>
+      <w:bookmarkEnd w:id="23"/>
+      <w:bookmarkEnd w:id="24"/>
     </w:p>
     <w:p>
       <w:pPr>
-        <w:jc w:val="both"/>
-        <w:rPr>
-          <w:lang w:val="en-US"/>
-        </w:rPr>
-      </w:pPr>
-    </w:p>
-    <w:p>
-      <w:pPr>
-        <w:jc w:val="both"/>
-        <w:rPr>
-          <w:lang w:val="en-US"/>
-        </w:rPr>
-      </w:pPr>
-    </w:p>
-    <w:p>
-      <w:pPr>
-        <w:pStyle w:val="Titolo2"/>
-        <w:rPr>
-          <w:lang w:val="en-US"/>
-        </w:rPr>
-      </w:pPr>
-      <w:bookmarkStart w:id="20" w:name="_Toc471313819"/>
-      <w:bookmarkStart w:id="21" w:name="_Toc471582311"/>
-      <w:r>
-        <w:rPr>
-          <w:lang w:val="en-US"/>
-        </w:rPr>
-        <w:lastRenderedPageBreak/>
-        <w:t>2.3 Integration Testing Strategy</w:t>
-      </w:r>
-      <w:bookmarkEnd w:id="20"/>
-      <w:bookmarkEnd w:id="21"/>
-    </w:p>
-    <w:p>
-      <w:pPr>
-        <w:jc w:val="both"/>
-        <w:rPr>
-          <w:lang w:val="en-US"/>
-        </w:rPr>
-      </w:pPr>
-      <w:r>
-        <w:rPr>
-          <w:lang w:val="en-US"/>
-        </w:rPr>
-        <w:t>To approach the integration test phase we decided to adopt the bottom-up strategy to test first the lower level components</w:t>
-      </w:r>
-      <w:r>
-        <w:rPr>
-          <w:lang w:val="en-US"/>
-        </w:rPr>
-        <w:t xml:space="preserve"> until we obtain greater subsystems</w:t>
-      </w:r>
-      <w:r>
-        <w:rPr>
-          <w:lang w:val="en-US"/>
-        </w:rPr>
-        <w:t>.</w:t>
-      </w:r>
-      <w:r>
-        <w:rPr>
-          <w:lang w:val="en-US"/>
-        </w:rPr>
-        <w:t xml:space="preserve"> At this </w:t>
-      </w:r>
-      <w:proofErr w:type="gramStart"/>
-      <w:r>
-        <w:rPr>
-          <w:lang w:val="en-US"/>
-        </w:rPr>
-        <w:t>point</w:t>
-      </w:r>
-      <w:proofErr w:type="gramEnd"/>
-      <w:r>
-        <w:rPr>
-          <w:lang w:val="en-US"/>
-        </w:rPr>
-        <w:t xml:space="preserve"> we follow the critical-module-first approach to integrate together the subsystems found in the previous step.</w:t>
-      </w:r>
-      <w:r>
-        <w:rPr>
-          <w:lang w:val="en-US"/>
-        </w:rPr>
-        <w:t xml:space="preserve"> We will need only one stub of the </w:t>
-      </w:r>
-      <w:r>
-        <w:rPr>
-          <w:lang w:val="en-US"/>
-        </w:rPr>
-        <w:t>User App</w:t>
-      </w:r>
-      <w:r>
-        <w:rPr>
-          <w:lang w:val="en-US"/>
-        </w:rPr>
-        <w:t xml:space="preserve"> component</w:t>
-      </w:r>
-      <w:r>
-        <w:rPr>
-          <w:lang w:val="en-US"/>
-        </w:rPr>
-        <w:t xml:space="preserve"> to </w:t>
-      </w:r>
-      <w:proofErr w:type="gramStart"/>
-      <w:r>
-        <w:rPr>
-          <w:lang w:val="en-US"/>
-        </w:rPr>
-        <w:t>be used</w:t>
-      </w:r>
-      <w:proofErr w:type="gramEnd"/>
-      <w:r>
-        <w:rPr>
-          <w:lang w:val="en-US"/>
-        </w:rPr>
-        <w:t xml:space="preserve"> during </w:t>
-      </w:r>
-      <w:r>
-        <w:rPr>
-          <w:lang w:val="en-US"/>
-        </w:rPr>
-        <w:t>Main System</w:t>
-      </w:r>
-      <w:r>
-        <w:rPr>
-          <w:lang w:val="en-US"/>
-        </w:rPr>
-        <w:t xml:space="preserve"> sub</w:t>
-      </w:r>
-      <w:r>
-        <w:rPr>
-          <w:lang w:val="en-US"/>
-        </w:rPr>
-        <w:t xml:space="preserve">system testing. This stub </w:t>
-      </w:r>
-      <w:proofErr w:type="gramStart"/>
-      <w:r>
-        <w:rPr>
-          <w:lang w:val="en-US"/>
-        </w:rPr>
-        <w:t>will be called</w:t>
-      </w:r>
-      <w:proofErr w:type="gramEnd"/>
-      <w:r>
-        <w:rPr>
-          <w:lang w:val="en-US"/>
-        </w:rPr>
-        <w:t xml:space="preserve"> by the Main System to mock the behavior of the user app since this will be implemented later than the core system. The reason for this choice </w:t>
-      </w:r>
-      <w:proofErr w:type="gramStart"/>
-      <w:r>
-        <w:rPr>
-          <w:lang w:val="en-US"/>
-        </w:rPr>
-        <w:t>will be e</w:t>
-      </w:r>
-      <w:r>
-        <w:rPr>
-          <w:lang w:val="en-US"/>
-        </w:rPr>
-        <w:t>xplained</w:t>
-      </w:r>
-      <w:proofErr w:type="gramEnd"/>
-      <w:r>
-        <w:rPr>
-          <w:lang w:val="en-US"/>
-        </w:rPr>
-        <w:t xml:space="preserve"> </w:t>
-      </w:r>
-      <w:r>
-        <w:rPr>
-          <w:lang w:val="en-US"/>
-        </w:rPr>
-        <w:t xml:space="preserve">better in the </w:t>
-      </w:r>
-      <w:r>
-        <w:rPr>
-          <w:lang w:val="en-US"/>
-        </w:rPr>
-        <w:t>Section 5 o</w:t>
-      </w:r>
-      <w:r>
-        <w:rPr>
-          <w:lang w:val="en-US"/>
-        </w:rPr>
-        <w:t>f This Document.</w:t>
-      </w:r>
-    </w:p>
-    <w:p>
-      <w:pPr>
-        <w:pStyle w:val="Titolo2"/>
-        <w:rPr>
-          <w:lang w:val="en-US"/>
-        </w:rPr>
-      </w:pPr>
-      <w:bookmarkStart w:id="22" w:name="_Toc471313820"/>
-      <w:bookmarkStart w:id="23" w:name="_Toc471582312"/>
-      <w:r>
-        <w:rPr>
-          <w:lang w:val="en-US"/>
-        </w:rPr>
-        <w:t>2.4 Sequence of Component/Function Integration</w:t>
-      </w:r>
-      <w:bookmarkEnd w:id="22"/>
-      <w:bookmarkEnd w:id="23"/>
-    </w:p>
-    <w:p>
-      <w:pPr>
         <w:pStyle w:val="Titolo3"/>
         <w:rPr>
           <w:lang w:val="en-US"/>
         </w:rPr>
       </w:pPr>
-      <w:bookmarkStart w:id="24" w:name="_Toc471313821"/>
-      <w:bookmarkStart w:id="25" w:name="_Toc471582313"/>
+      <w:bookmarkStart w:id="25" w:name="_Toc471313821"/>
+      <w:bookmarkStart w:id="26" w:name="_Toc471588243"/>
       <w:r>
         <w:rPr>
           <w:lang w:val="en-US"/>
         </w:rPr>
         <w:t>2.4.1 Software Integration Sequence</w:t>
       </w:r>
-      <w:bookmarkEnd w:id="24"/>
       <w:bookmarkEnd w:id="25"/>
+      <w:bookmarkEnd w:id="26"/>
     </w:p>
     <w:p>
       <w:pPr>
@@ -7231,7 +7248,7 @@
         </w:rPr>
         <w:t xml:space="preserve"> </w:t>
       </w:r>
-      <w:bookmarkStart w:id="26" w:name="_Toc471313822"/>
+      <w:bookmarkStart w:id="27" w:name="_Toc471313822"/>
       <w:r>
         <w:rPr>
           <w:noProof/>
@@ -7345,6 +7362,48 @@
     </w:p>
     <w:p>
       <w:pPr>
+        <w:rPr>
+          <w:lang w:val="en-US"/>
+        </w:rPr>
+      </w:pPr>
+    </w:p>
+    <w:p>
+      <w:pPr>
+        <w:rPr>
+          <w:lang w:val="en-US"/>
+        </w:rPr>
+      </w:pPr>
+    </w:p>
+    <w:p>
+      <w:pPr>
+        <w:rPr>
+          <w:lang w:val="en-US"/>
+        </w:rPr>
+      </w:pPr>
+    </w:p>
+    <w:p>
+      <w:pPr>
+        <w:rPr>
+          <w:lang w:val="en-US"/>
+        </w:rPr>
+      </w:pPr>
+    </w:p>
+    <w:p>
+      <w:pPr>
+        <w:rPr>
+          <w:lang w:val="en-US"/>
+        </w:rPr>
+      </w:pPr>
+    </w:p>
+    <w:p>
+      <w:pPr>
+        <w:rPr>
+          <w:lang w:val="en-US"/>
+        </w:rPr>
+      </w:pPr>
+    </w:p>
+    <w:p>
+      <w:pPr>
         <w:pStyle w:val="Titolo3"/>
         <w:rPr>
           <w:rFonts w:cs="Trebuchet MS"/>
@@ -7355,7 +7414,7 @@
           <w:lang w:val="en-US"/>
         </w:rPr>
       </w:pPr>
-      <w:bookmarkStart w:id="27" w:name="_Toc471582314"/>
+      <w:bookmarkStart w:id="28" w:name="_Toc471588244"/>
       <w:r>
         <w:rPr>
           <w:rFonts w:cs="Trebuchet MS"/>
@@ -7392,7 +7451,7 @@
         </w:rPr>
         <w:t>:</w:t>
       </w:r>
-      <w:bookmarkEnd w:id="27"/>
+      <w:bookmarkEnd w:id="28"/>
     </w:p>
     <w:p>
       <w:pPr>
@@ -7667,8 +7726,7 @@
           <w:lang w:eastAsia="it-IT"/>
         </w:rPr>
       </w:pPr>
-      <w:bookmarkStart w:id="28" w:name="_Toc471582315"/>
-      <w:bookmarkStart w:id="29" w:name="_GoBack"/>
+      <w:bookmarkStart w:id="29" w:name="_Toc471588245"/>
       <w:r>
         <w:rPr>
           <w:rStyle w:val="Titolo3Carattere"/>
@@ -7690,14 +7748,13 @@
         </w:rPr>
         <w:t>:</w:t>
       </w:r>
-      <w:bookmarkEnd w:id="28"/>
+      <w:bookmarkEnd w:id="29"/>
       <w:r>
         <w:rPr>
           <w:rStyle w:val="Titolo3Carattere"/>
         </w:rPr>
         <w:t xml:space="preserve"> </w:t>
       </w:r>
-      <w:bookmarkEnd w:id="29"/>
       <w:r>
         <w:rPr>
           <w:noProof/>
@@ -7891,7 +7948,7 @@
           <w:lang w:val="en-US"/>
         </w:rPr>
       </w:pPr>
-      <w:bookmarkStart w:id="30" w:name="_Toc471582316"/>
+      <w:bookmarkStart w:id="30" w:name="_Toc471588246"/>
       <w:r>
         <w:rPr>
           <w:rFonts w:cs="Trebuchet MS"/>
@@ -11596,7 +11653,7 @@
           <w:lang w:val="en-US"/>
         </w:rPr>
       </w:pPr>
-      <w:bookmarkStart w:id="31" w:name="_Toc471582317"/>
+      <w:bookmarkStart w:id="31" w:name="_Toc471588247"/>
       <w:r>
         <w:rPr>
           <w:lang w:val="en-US"/>
@@ -11604,7 +11661,7 @@
         <w:lastRenderedPageBreak/>
         <w:t>2.4.2 Subsystem Integration Sequence</w:t>
       </w:r>
-      <w:bookmarkEnd w:id="26"/>
+      <w:bookmarkEnd w:id="27"/>
       <w:bookmarkEnd w:id="31"/>
     </w:p>
     <w:p>
@@ -12060,36 +12117,6 @@
           <w:lang w:val="en-US"/>
         </w:rPr>
       </w:pPr>
-    </w:p>
-    <w:p>
-      <w:pPr>
-        <w:rPr>
-          <w:rFonts w:cstheme="minorHAnsi"/>
-          <w:b/>
-          <w:bCs/>
-          <w:i/>
-          <w:iCs/>
-          <w:color w:val="000000"/>
-          <w:sz w:val="26"/>
-          <w:szCs w:val="26"/>
-          <w:lang w:val="en-US"/>
-        </w:rPr>
-      </w:pPr>
-    </w:p>
-    <w:p>
-      <w:pPr>
-        <w:rPr>
-          <w:rFonts w:cstheme="minorHAnsi"/>
-          <w:b/>
-          <w:bCs/>
-          <w:i/>
-          <w:iCs/>
-          <w:color w:val="000000"/>
-          <w:sz w:val="26"/>
-          <w:szCs w:val="26"/>
-          <w:lang w:val="en-US"/>
-        </w:rPr>
-      </w:pPr>
       <w:r>
         <w:rPr>
           <w:rFonts w:cstheme="minorHAnsi"/>
@@ -12676,7 +12703,7 @@
         </w:rPr>
       </w:pPr>
       <w:bookmarkStart w:id="32" w:name="_Toc471313823"/>
-      <w:bookmarkStart w:id="33" w:name="_Toc471582318"/>
+      <w:bookmarkStart w:id="33" w:name="_Toc471588248"/>
       <w:r>
         <w:rPr>
           <w:lang w:val="en-US"/>
@@ -12781,7 +12808,7 @@
         <w:ind w:left="120"/>
       </w:pPr>
       <w:bookmarkStart w:id="35" w:name="_bookmark21"/>
-      <w:bookmarkStart w:id="36" w:name="_Toc471582319"/>
+      <w:bookmarkStart w:id="36" w:name="_Toc471588249"/>
       <w:bookmarkEnd w:id="35"/>
       <w:r>
         <w:t xml:space="preserve">3.1 </w:t>
@@ -13299,7 +13326,7 @@
         <w:ind w:left="120"/>
       </w:pPr>
       <w:bookmarkStart w:id="37" w:name="_bookmark22"/>
-      <w:bookmarkStart w:id="38" w:name="_Toc471582320"/>
+      <w:bookmarkStart w:id="38" w:name="_Toc471588250"/>
       <w:bookmarkEnd w:id="37"/>
       <w:r>
         <w:t xml:space="preserve">3.2 </w:t>
@@ -14381,7 +14408,7 @@
         <w:ind w:left="120"/>
       </w:pPr>
       <w:bookmarkStart w:id="39" w:name="_bookmark23"/>
-      <w:bookmarkStart w:id="40" w:name="_Toc471582321"/>
+      <w:bookmarkStart w:id="40" w:name="_Toc471588251"/>
       <w:bookmarkEnd w:id="39"/>
       <w:r>
         <w:t xml:space="preserve">3.3 </w:t>
@@ -15450,7 +15477,7 @@
         <w:ind w:left="120"/>
       </w:pPr>
       <w:bookmarkStart w:id="41" w:name="_bookmark24"/>
-      <w:bookmarkStart w:id="42" w:name="_Toc471582322"/>
+      <w:bookmarkStart w:id="42" w:name="_Toc471588252"/>
       <w:bookmarkEnd w:id="41"/>
       <w:r>
         <w:lastRenderedPageBreak/>
@@ -16524,7 +16551,7 @@
         <w:ind w:left="120"/>
       </w:pPr>
       <w:bookmarkStart w:id="43" w:name="_bookmark25"/>
-      <w:bookmarkStart w:id="44" w:name="_Toc471582323"/>
+      <w:bookmarkStart w:id="44" w:name="_Toc471588253"/>
       <w:bookmarkEnd w:id="43"/>
       <w:r>
         <w:t xml:space="preserve">3.5 </w:t>
@@ -17022,7 +17049,7 @@
         <w:ind w:left="120"/>
       </w:pPr>
       <w:bookmarkStart w:id="45" w:name="_bookmark26"/>
-      <w:bookmarkStart w:id="46" w:name="_Toc471582324"/>
+      <w:bookmarkStart w:id="46" w:name="_Toc471588254"/>
       <w:bookmarkEnd w:id="45"/>
       <w:r>
         <w:lastRenderedPageBreak/>
@@ -17514,7 +17541,7 @@
           <w:lang w:val="en-US"/>
         </w:rPr>
       </w:pPr>
-      <w:bookmarkStart w:id="47" w:name="_Toc471582325"/>
+      <w:bookmarkStart w:id="47" w:name="_Toc471588255"/>
       <w:r>
         <w:rPr>
           <w:lang w:val="en-US"/>
@@ -18036,7 +18063,7 @@
           <w:lang w:val="en-US"/>
         </w:rPr>
       </w:pPr>
-      <w:bookmarkStart w:id="48" w:name="_Toc471582326"/>
+      <w:bookmarkStart w:id="48" w:name="_Toc471588256"/>
       <w:r>
         <w:rPr>
           <w:lang w:val="en-US"/>
@@ -18549,7 +18576,7 @@
           <w:lang w:val="en-US"/>
         </w:rPr>
       </w:pPr>
-      <w:bookmarkStart w:id="49" w:name="_Toc471582327"/>
+      <w:bookmarkStart w:id="49" w:name="_Toc471588257"/>
       <w:r>
         <w:rPr>
           <w:lang w:val="en-US"/>
@@ -19212,7 +19239,7 @@
           <w:lang w:val="en-US"/>
         </w:rPr>
       </w:pPr>
-      <w:bookmarkStart w:id="50" w:name="_Toc471582328"/>
+      <w:bookmarkStart w:id="50" w:name="_Toc471588258"/>
       <w:r>
         <w:rPr>
           <w:lang w:val="en-US"/>
@@ -19887,7 +19914,7 @@
           <w:lang w:val="en-US"/>
         </w:rPr>
       </w:pPr>
-      <w:bookmarkStart w:id="51" w:name="_Toc471582329"/>
+      <w:bookmarkStart w:id="51" w:name="_Toc471588259"/>
       <w:r>
         <w:rPr>
           <w:lang w:val="en-US"/>
@@ -20559,7 +20586,7 @@
           <w:lang w:val="en-US"/>
         </w:rPr>
       </w:pPr>
-      <w:bookmarkStart w:id="52" w:name="_Toc471582330"/>
+      <w:bookmarkStart w:id="52" w:name="_Toc471588260"/>
       <w:r>
         <w:rPr>
           <w:lang w:val="en-US"/>
@@ -21371,7 +21398,7 @@
           <w:lang w:val="en-US"/>
         </w:rPr>
       </w:pPr>
-      <w:bookmarkStart w:id="53" w:name="_Toc471582331"/>
+      <w:bookmarkStart w:id="53" w:name="_Toc471588261"/>
       <w:r>
         <w:rPr>
           <w:lang w:val="en-US"/>
@@ -22440,7 +22467,7 @@
           <w:lang w:val="en-US"/>
         </w:rPr>
       </w:pPr>
-      <w:bookmarkStart w:id="54" w:name="_Toc471582332"/>
+      <w:bookmarkStart w:id="54" w:name="_Toc471588262"/>
       <w:r>
         <w:rPr>
           <w:lang w:val="en-US"/>
@@ -23499,7 +23526,7 @@
           <w:lang w:val="en-US"/>
         </w:rPr>
       </w:pPr>
-      <w:bookmarkStart w:id="55" w:name="_Toc471582333"/>
+      <w:bookmarkStart w:id="55" w:name="_Toc471588263"/>
       <w:r>
         <w:rPr>
           <w:lang w:val="en-US"/>
@@ -24148,7 +24175,7 @@
           <w:lang w:val="en-US"/>
         </w:rPr>
       </w:pPr>
-      <w:bookmarkStart w:id="56" w:name="_Toc471582334"/>
+      <w:bookmarkStart w:id="56" w:name="_Toc471588264"/>
       <w:r>
         <w:rPr>
           <w:lang w:val="en-US"/>
@@ -24751,7 +24778,7 @@
           <w:lang w:val="en-US"/>
         </w:rPr>
       </w:pPr>
-      <w:bookmarkStart w:id="57" w:name="_Toc471582335"/>
+      <w:bookmarkStart w:id="57" w:name="_Toc471588265"/>
       <w:r>
         <w:rPr>
           <w:lang w:val="en-US"/>
@@ -25546,7 +25573,7 @@
           <w:lang w:val="en-US"/>
         </w:rPr>
       </w:pPr>
-      <w:bookmarkStart w:id="58" w:name="_Toc471582336"/>
+      <w:bookmarkStart w:id="58" w:name="_Toc471588266"/>
       <w:r>
         <w:rPr>
           <w:lang w:val="en-US"/>
@@ -26189,7 +26216,7 @@
           <w:lang w:val="en-US"/>
         </w:rPr>
       </w:pPr>
-      <w:bookmarkStart w:id="59" w:name="_Toc471582337"/>
+      <w:bookmarkStart w:id="59" w:name="_Toc471588267"/>
       <w:r>
         <w:rPr>
           <w:lang w:val="en-US"/>
@@ -26706,7 +26733,7 @@
           <w:lang w:val="en-US"/>
         </w:rPr>
       </w:pPr>
-      <w:bookmarkStart w:id="60" w:name="_Toc471582338"/>
+      <w:bookmarkStart w:id="60" w:name="_Toc471588268"/>
       <w:r>
         <w:rPr>
           <w:lang w:val="en-US"/>
@@ -27228,7 +27255,7 @@
           <w:lang w:val="en-US"/>
         </w:rPr>
       </w:pPr>
-      <w:bookmarkStart w:id="61" w:name="_Toc471582339"/>
+      <w:bookmarkStart w:id="61" w:name="_Toc471588269"/>
       <w:r>
         <w:rPr>
           <w:lang w:val="en-US"/>
@@ -27743,7 +27770,7 @@
           <w:lang w:val="en-US"/>
         </w:rPr>
       </w:pPr>
-      <w:bookmarkStart w:id="62" w:name="_Toc471582340"/>
+      <w:bookmarkStart w:id="62" w:name="_Toc471588270"/>
       <w:r>
         <w:rPr>
           <w:lang w:val="en-US"/>
@@ -28272,7 +28299,7 @@
           <w:lang w:val="en-US"/>
         </w:rPr>
       </w:pPr>
-      <w:bookmarkStart w:id="63" w:name="_Toc471582341"/>
+      <w:bookmarkStart w:id="63" w:name="_Toc471588271"/>
       <w:r>
         <w:rPr>
           <w:lang w:val="en-US"/>
@@ -28788,7 +28815,7 @@
           <w:lang w:val="en-US"/>
         </w:rPr>
       </w:pPr>
-      <w:bookmarkStart w:id="64" w:name="_Toc471582342"/>
+      <w:bookmarkStart w:id="64" w:name="_Toc471588272"/>
       <w:r>
         <w:rPr>
           <w:lang w:val="en-US"/>
@@ -29303,7 +29330,7 @@
           <w:lang w:val="en-US"/>
         </w:rPr>
       </w:pPr>
-      <w:bookmarkStart w:id="65" w:name="_Toc471582343"/>
+      <w:bookmarkStart w:id="65" w:name="_Toc471588273"/>
       <w:r>
         <w:rPr>
           <w:lang w:val="en-US"/>
@@ -30044,7 +30071,7 @@
           <w:lang w:val="en-US"/>
         </w:rPr>
       </w:pPr>
-      <w:bookmarkStart w:id="66" w:name="_Toc471582344"/>
+      <w:bookmarkStart w:id="66" w:name="_Toc471588274"/>
       <w:r>
         <w:rPr>
           <w:lang w:val="en-US"/>
@@ -30732,7 +30759,7 @@
           <w:lang w:val="en-US"/>
         </w:rPr>
       </w:pPr>
-      <w:bookmarkStart w:id="67" w:name="_Toc471582345"/>
+      <w:bookmarkStart w:id="67" w:name="_Toc471588275"/>
       <w:r>
         <w:rPr>
           <w:lang w:val="en-US"/>
@@ -31509,7 +31536,7 @@
           <w:lang w:val="en-US"/>
         </w:rPr>
       </w:pPr>
-      <w:bookmarkStart w:id="68" w:name="_Toc471582346"/>
+      <w:bookmarkStart w:id="68" w:name="_Toc471588276"/>
       <w:r>
         <w:rPr>
           <w:lang w:val="en-US"/>
@@ -31528,7 +31555,7 @@
           <w:lang w:val="en-US"/>
         </w:rPr>
       </w:pPr>
-      <w:bookmarkStart w:id="69" w:name="_Toc471582347"/>
+      <w:bookmarkStart w:id="69" w:name="_Toc471588277"/>
       <w:r>
         <w:rPr>
           <w:lang w:val="en-US"/>
@@ -31718,7 +31745,7 @@
           <w:lang w:val="en-US"/>
         </w:rPr>
       </w:pPr>
-      <w:bookmarkStart w:id="70" w:name="_Toc471582348"/>
+      <w:bookmarkStart w:id="70" w:name="_Toc471588278"/>
       <w:r>
         <w:rPr>
           <w:lang w:val="en-US"/>
@@ -32119,7 +32146,7 @@
         </w:rPr>
       </w:pPr>
       <w:bookmarkStart w:id="71" w:name="_Toc471313825"/>
-      <w:bookmarkStart w:id="72" w:name="_Toc471582349"/>
+      <w:bookmarkStart w:id="72" w:name="_Toc471588279"/>
       <w:r>
         <w:rPr>
           <w:lang w:val="en-US"/>
@@ -32149,7 +32176,7 @@
           <w:lang w:val="en-US"/>
         </w:rPr>
       </w:pPr>
-      <w:bookmarkStart w:id="73" w:name="_Toc471582350"/>
+      <w:bookmarkStart w:id="73" w:name="_Toc471588280"/>
       <w:r>
         <w:rPr>
           <w:lang w:val="en-US"/>
@@ -32612,7 +32639,7 @@
           <w:lang w:val="en-US"/>
         </w:rPr>
       </w:pPr>
-      <w:bookmarkStart w:id="74" w:name="_Toc471582351"/>
+      <w:bookmarkStart w:id="74" w:name="_Toc471588281"/>
       <w:r>
         <w:rPr>
           <w:lang w:val="en-US"/>
@@ -32828,7 +32855,7 @@
         </w:rPr>
       </w:pPr>
       <w:bookmarkStart w:id="75" w:name="_Toc471313826"/>
-      <w:bookmarkStart w:id="76" w:name="_Toc471582352"/>
+      <w:bookmarkStart w:id="76" w:name="_Toc471588282"/>
       <w:r>
         <w:rPr>
           <w:lang w:val="en-US"/>
@@ -33094,7 +33121,7 @@
                   <w:rPr>
                     <w:noProof/>
                   </w:rPr>
-                  <w:t>4</w:t>
+                  <w:t>16</w:t>
                 </w:r>
                 <w:r>
                   <w:rPr>
@@ -33123,7 +33150,6 @@
         <w:docPartUnique/>
       </w:docPartObj>
     </w:sdtPr>
-    <w:sdtEndPr/>
     <w:sdtContent>
       <w:p>
         <w:pPr>
@@ -35193,6 +35219,119 @@
     </w:lvl>
   </w:abstractNum>
   <w:abstractNum w:abstractNumId="26" w15:restartNumberingAfterBreak="0">
+    <w:nsid w:val="7AC8181D"/>
+    <w:multiLevelType w:val="hybridMultilevel"/>
+    <w:tmpl w:val="A4C0C95C"/>
+    <w:lvl w:ilvl="0" w:tplc="04100001">
+      <w:start w:val="1"/>
+      <w:numFmt w:val="bullet"/>
+      <w:lvlText w:val=""/>
+      <w:lvlJc w:val="left"/>
+      <w:pPr>
+        <w:ind w:left="720" w:hanging="360"/>
+      </w:pPr>
+      <w:rPr>
+        <w:rFonts w:ascii="Symbol" w:hAnsi="Symbol" w:hint="default"/>
+      </w:rPr>
+    </w:lvl>
+    <w:lvl w:ilvl="1" w:tplc="04100003" w:tentative="1">
+      <w:start w:val="1"/>
+      <w:numFmt w:val="bullet"/>
+      <w:lvlText w:val="o"/>
+      <w:lvlJc w:val="left"/>
+      <w:pPr>
+        <w:ind w:left="1440" w:hanging="360"/>
+      </w:pPr>
+      <w:rPr>
+        <w:rFonts w:ascii="Courier New" w:hAnsi="Courier New" w:cs="Courier New" w:hint="default"/>
+      </w:rPr>
+    </w:lvl>
+    <w:lvl w:ilvl="2" w:tplc="04100005" w:tentative="1">
+      <w:start w:val="1"/>
+      <w:numFmt w:val="bullet"/>
+      <w:lvlText w:val=""/>
+      <w:lvlJc w:val="left"/>
+      <w:pPr>
+        <w:ind w:left="2160" w:hanging="360"/>
+      </w:pPr>
+      <w:rPr>
+        <w:rFonts w:ascii="Wingdings" w:hAnsi="Wingdings" w:hint="default"/>
+      </w:rPr>
+    </w:lvl>
+    <w:lvl w:ilvl="3" w:tplc="04100001" w:tentative="1">
+      <w:start w:val="1"/>
+      <w:numFmt w:val="bullet"/>
+      <w:lvlText w:val=""/>
+      <w:lvlJc w:val="left"/>
+      <w:pPr>
+        <w:ind w:left="2880" w:hanging="360"/>
+      </w:pPr>
+      <w:rPr>
+        <w:rFonts w:ascii="Symbol" w:hAnsi="Symbol" w:hint="default"/>
+      </w:rPr>
+    </w:lvl>
+    <w:lvl w:ilvl="4" w:tplc="04100003" w:tentative="1">
+      <w:start w:val="1"/>
+      <w:numFmt w:val="bullet"/>
+      <w:lvlText w:val="o"/>
+      <w:lvlJc w:val="left"/>
+      <w:pPr>
+        <w:ind w:left="3600" w:hanging="360"/>
+      </w:pPr>
+      <w:rPr>
+        <w:rFonts w:ascii="Courier New" w:hAnsi="Courier New" w:cs="Courier New" w:hint="default"/>
+      </w:rPr>
+    </w:lvl>
+    <w:lvl w:ilvl="5" w:tplc="04100005" w:tentative="1">
+      <w:start w:val="1"/>
+      <w:numFmt w:val="bullet"/>
+      <w:lvlText w:val=""/>
+      <w:lvlJc w:val="left"/>
+      <w:pPr>
+        <w:ind w:left="4320" w:hanging="360"/>
+      </w:pPr>
+      <w:rPr>
+        <w:rFonts w:ascii="Wingdings" w:hAnsi="Wingdings" w:hint="default"/>
+      </w:rPr>
+    </w:lvl>
+    <w:lvl w:ilvl="6" w:tplc="04100001" w:tentative="1">
+      <w:start w:val="1"/>
+      <w:numFmt w:val="bullet"/>
+      <w:lvlText w:val=""/>
+      <w:lvlJc w:val="left"/>
+      <w:pPr>
+        <w:ind w:left="5040" w:hanging="360"/>
+      </w:pPr>
+      <w:rPr>
+        <w:rFonts w:ascii="Symbol" w:hAnsi="Symbol" w:hint="default"/>
+      </w:rPr>
+    </w:lvl>
+    <w:lvl w:ilvl="7" w:tplc="04100003" w:tentative="1">
+      <w:start w:val="1"/>
+      <w:numFmt w:val="bullet"/>
+      <w:lvlText w:val="o"/>
+      <w:lvlJc w:val="left"/>
+      <w:pPr>
+        <w:ind w:left="5760" w:hanging="360"/>
+      </w:pPr>
+      <w:rPr>
+        <w:rFonts w:ascii="Courier New" w:hAnsi="Courier New" w:cs="Courier New" w:hint="default"/>
+      </w:rPr>
+    </w:lvl>
+    <w:lvl w:ilvl="8" w:tplc="04100005" w:tentative="1">
+      <w:start w:val="1"/>
+      <w:numFmt w:val="bullet"/>
+      <w:lvlText w:val=""/>
+      <w:lvlJc w:val="left"/>
+      <w:pPr>
+        <w:ind w:left="6480" w:hanging="360"/>
+      </w:pPr>
+      <w:rPr>
+        <w:rFonts w:ascii="Wingdings" w:hAnsi="Wingdings" w:hint="default"/>
+      </w:rPr>
+    </w:lvl>
+  </w:abstractNum>
+  <w:abstractNum w:abstractNumId="27" w15:restartNumberingAfterBreak="0">
     <w:nsid w:val="7C396906"/>
     <w:multiLevelType w:val="multilevel"/>
     <w:tmpl w:val="419C93F0"/>
@@ -35313,7 +35452,7 @@
       </w:rPr>
     </w:lvl>
   </w:abstractNum>
-  <w:abstractNum w:abstractNumId="27" w15:restartNumberingAfterBreak="0">
+  <w:abstractNum w:abstractNumId="28" w15:restartNumberingAfterBreak="0">
     <w:nsid w:val="7E6C5887"/>
     <w:multiLevelType w:val="multilevel"/>
     <w:tmpl w:val="01A44ED6"/>
@@ -35426,7 +35565,7 @@
       </w:rPr>
     </w:lvl>
   </w:abstractNum>
-  <w:abstractNum w:abstractNumId="28" w15:restartNumberingAfterBreak="0">
+  <w:abstractNum w:abstractNumId="29" w15:restartNumberingAfterBreak="0">
     <w:nsid w:val="7FA66461"/>
     <w:multiLevelType w:val="hybridMultilevel"/>
     <w:tmpl w:val="4210E960"/>
@@ -35540,7 +35679,7 @@
     </w:lvl>
   </w:abstractNum>
   <w:num w:numId="1">
-    <w:abstractNumId w:val="27"/>
+    <w:abstractNumId w:val="28"/>
   </w:num>
   <w:num w:numId="2">
     <w:abstractNumId w:val="17"/>
@@ -35579,13 +35718,13 @@
     <w:abstractNumId w:val="10"/>
   </w:num>
   <w:num w:numId="14">
-    <w:abstractNumId w:val="28"/>
+    <w:abstractNumId w:val="29"/>
   </w:num>
   <w:num w:numId="15">
     <w:abstractNumId w:val="22"/>
   </w:num>
   <w:num w:numId="16">
-    <w:abstractNumId w:val="26"/>
+    <w:abstractNumId w:val="27"/>
   </w:num>
   <w:num w:numId="17">
     <w:abstractNumId w:val="21"/>
@@ -35625,6 +35764,9 @@
   </w:num>
   <w:num w:numId="29">
     <w:abstractNumId w:val="4"/>
+  </w:num>
+  <w:num w:numId="30">
+    <w:abstractNumId w:val="26"/>
   </w:num>
 </w:numbering>
 </file>
@@ -38406,7 +38548,7 @@
 </file>
 
 <file path=customXml/itemProps1.xml><?xml version="1.0" encoding="utf-8"?>
-<ds:datastoreItem xmlns:ds="http://schemas.openxmlformats.org/officeDocument/2006/customXml" ds:itemID="{3A506773-5B16-46BE-8D4E-B537D1A08DAC}">
+<ds:datastoreItem xmlns:ds="http://schemas.openxmlformats.org/officeDocument/2006/customXml" ds:itemID="{E04D9210-243D-4107-A629-4D05480773B6}">
   <ds:schemaRefs>
     <ds:schemaRef ds:uri="http://schemas.openxmlformats.org/officeDocument/2006/bibliography"/>
   </ds:schemaRefs>

</xml_diff>